<commit_message>
Testfälle Verwaltung erster Teil
</commit_message>
<xml_diff>
--- a/Dokumente/Testfallkatalog.docx
+++ b/Dokumente/Testfallkatalog.docx
@@ -247,10 +247,7 @@
           </w:tcPr>
           <w:p>
             <w:r>
-              <w:t>Fehlermeldung</w:t>
-            </w:r>
-            <w:r>
-              <w:t xml:space="preserve"> </w:t>
+              <w:t xml:space="preserve">Fehlermeldung </w:t>
             </w:r>
           </w:p>
         </w:tc>
@@ -785,8 +782,6 @@
             <w:tcW w:w="5087" w:type="dxa"/>
           </w:tcPr>
           <w:p>
-            <w:bookmarkStart w:id="0" w:name="_GoBack"/>
-            <w:bookmarkEnd w:id="0"/>
             <w:r>
               <w:t xml:space="preserve">Klick auf einen Termin </w:t>
             </w:r>
@@ -1390,10 +1385,7 @@
               <w:t>Alle Termine</w:t>
             </w:r>
             <w:r>
-              <w:t xml:space="preserve"> </w:t>
-            </w:r>
-            <w:r>
-              <w:t>angezeigt</w:t>
+              <w:t xml:space="preserve"> angezeigt</w:t>
             </w:r>
           </w:p>
         </w:tc>
@@ -1424,10 +1416,7 @@
               <w:t>Alle Termine des Trainers</w:t>
             </w:r>
             <w:r>
-              <w:t xml:space="preserve"> </w:t>
-            </w:r>
-            <w:r>
-              <w:t>angezeigt</w:t>
+              <w:t xml:space="preserve"> angezeigt</w:t>
             </w:r>
           </w:p>
         </w:tc>
@@ -1461,34 +1450,25 @@
               <w:t>Anwesenheitsleiste</w:t>
             </w:r>
             <w:r>
-              <w:t xml:space="preserve"> </w:t>
-            </w:r>
-            <w:r>
-              <w:t>angezeigt</w:t>
-            </w:r>
-          </w:p>
-        </w:tc>
-        <w:tc>
-          <w:tcPr>
-            <w:tcW w:w="1924" w:type="dxa"/>
-          </w:tcPr>
-          <w:p/>
-        </w:tc>
-      </w:tr>
-      <w:tr>
-        <w:tc>
-          <w:tcPr>
-            <w:tcW w:w="5197" w:type="dxa"/>
-          </w:tcPr>
-          <w:p>
-            <w:r>
-              <w:t xml:space="preserve">Klick auf die Mannschaft in dem </w:t>
-            </w:r>
-            <w:r>
-              <w:t>Spiel</w:t>
-            </w:r>
-            <w:r>
-              <w:t>termin</w:t>
+              <w:t xml:space="preserve"> angezeigt</w:t>
+            </w:r>
+          </w:p>
+        </w:tc>
+        <w:tc>
+          <w:tcPr>
+            <w:tcW w:w="1924" w:type="dxa"/>
+          </w:tcPr>
+          <w:p/>
+        </w:tc>
+      </w:tr>
+      <w:tr>
+        <w:tc>
+          <w:tcPr>
+            <w:tcW w:w="5197" w:type="dxa"/>
+          </w:tcPr>
+          <w:p>
+            <w:r>
+              <w:t>Klick auf die Mannschaft in dem Spieltermin</w:t>
             </w:r>
           </w:p>
         </w:tc>
@@ -1501,10 +1481,7 @@
               <w:t>Seite für die Verwaltung der Aufstellung</w:t>
             </w:r>
             <w:r>
-              <w:t xml:space="preserve"> </w:t>
-            </w:r>
-            <w:r>
-              <w:t>angezeigt</w:t>
+              <w:t xml:space="preserve"> angezeigt</w:t>
             </w:r>
           </w:p>
         </w:tc>
@@ -1609,13 +1586,7 @@
           </w:tcPr>
           <w:p>
             <w:r>
-              <w:t xml:space="preserve">Eingabe eines Ortes mit </w:t>
-            </w:r>
-            <w:r>
-              <w:t>256</w:t>
-            </w:r>
-            <w:r>
-              <w:t xml:space="preserve"> Zeichen</w:t>
+              <w:t>Eingabe eines Ortes mit 256 Zeichen</w:t>
             </w:r>
           </w:p>
         </w:tc>
@@ -1656,13 +1627,7 @@
           </w:tcPr>
           <w:p>
             <w:r>
-              <w:t xml:space="preserve">Neue </w:t>
-            </w:r>
-            <w:r>
-              <w:t xml:space="preserve">Zeit </w:t>
-            </w:r>
-            <w:r>
-              <w:t>angezeigt</w:t>
+              <w:t>Neue Zeit angezeigt</w:t>
             </w:r>
           </w:p>
         </w:tc>
@@ -1718,10 +1683,7 @@
           </w:tcPr>
           <w:p>
             <w:r>
-              <w:t xml:space="preserve">Fehler </w:t>
-            </w:r>
-            <w:r>
-              <w:t>angezeigt</w:t>
+              <w:t>Fehler angezeigt</w:t>
             </w:r>
           </w:p>
         </w:tc>
@@ -1864,10 +1826,7 @@
           </w:tcPr>
           <w:p>
             <w:r>
-              <w:t xml:space="preserve">Fehler </w:t>
-            </w:r>
-            <w:r>
-              <w:t>angezeigt</w:t>
+              <w:t>Fehler angezeigt</w:t>
             </w:r>
           </w:p>
         </w:tc>
@@ -1923,13 +1882,7 @@
           </w:tcPr>
           <w:p>
             <w:r>
-              <w:t xml:space="preserve">Spieler erscheint </w:t>
-            </w:r>
-            <w:r>
-              <w:t xml:space="preserve">nicht mehr </w:t>
-            </w:r>
-            <w:r>
-              <w:t>in Feld Aufstellung</w:t>
+              <w:t>Spieler erscheint nicht mehr in Feld Aufstellung</w:t>
             </w:r>
           </w:p>
         </w:tc>
@@ -2037,6 +1990,1219 @@
     <w:p>
       <w:pPr>
         <w:pStyle w:val="Listenabsatz"/>
+      </w:pPr>
+    </w:p>
+    <w:p>
+      <w:pPr>
+        <w:pStyle w:val="Listenabsatz"/>
+      </w:pPr>
+    </w:p>
+    <w:p>
+      <w:pPr>
+        <w:pStyle w:val="Listenabsatz"/>
+      </w:pPr>
+    </w:p>
+    <w:p>
+      <w:pPr>
+        <w:pStyle w:val="Listenabsatz"/>
+      </w:pPr>
+    </w:p>
+    <w:p>
+      <w:pPr>
+        <w:pStyle w:val="Listenabsatz"/>
+      </w:pPr>
+    </w:p>
+    <w:p>
+      <w:pPr>
+        <w:pStyle w:val="Listenabsatz"/>
+      </w:pPr>
+    </w:p>
+    <w:p>
+      <w:pPr>
+        <w:pStyle w:val="Listenabsatz"/>
+      </w:pPr>
+    </w:p>
+    <w:p>
+      <w:pPr>
+        <w:pStyle w:val="Listenabsatz"/>
+      </w:pPr>
+    </w:p>
+    <w:p>
+      <w:pPr>
+        <w:pStyle w:val="Listenabsatz"/>
+      </w:pPr>
+    </w:p>
+    <w:p>
+      <w:pPr>
+        <w:pStyle w:val="Listenabsatz"/>
+      </w:pPr>
+    </w:p>
+    <w:p>
+      <w:pPr>
+        <w:pStyle w:val="Listenabsatz"/>
+        <w:numPr>
+          <w:ilvl w:val="0"/>
+          <w:numId w:val="1"/>
+        </w:numPr>
+      </w:pPr>
+      <w:r>
+        <w:lastRenderedPageBreak/>
+        <w:t>Verwaltungsseite</w:t>
+      </w:r>
+    </w:p>
+    <w:p>
+      <w:pPr>
+        <w:pStyle w:val="Listenabsatz"/>
+        <w:numPr>
+          <w:ilvl w:val="1"/>
+          <w:numId w:val="1"/>
+        </w:numPr>
+      </w:pPr>
+      <w:r>
+        <w:t>Neue Person hinzufügen</w:t>
+      </w:r>
+    </w:p>
+    <w:tbl>
+      <w:tblPr>
+        <w:tblStyle w:val="Tabellenraster"/>
+        <w:tblW w:w="0" w:type="auto"/>
+        <w:tblLook w:val="04A0" w:firstRow="1" w:lastRow="0" w:firstColumn="1" w:lastColumn="0" w:noHBand="0" w:noVBand="1"/>
+      </w:tblPr>
+      <w:tblGrid>
+        <w:gridCol w:w="5197"/>
+        <w:gridCol w:w="2167"/>
+        <w:gridCol w:w="1924"/>
+      </w:tblGrid>
+      <w:tr>
+        <w:tc>
+          <w:tcPr>
+            <w:tcW w:w="5197" w:type="dxa"/>
+          </w:tcPr>
+          <w:p>
+            <w:r>
+              <w:t>Testfall</w:t>
+            </w:r>
+          </w:p>
+        </w:tc>
+        <w:tc>
+          <w:tcPr>
+            <w:tcW w:w="2167" w:type="dxa"/>
+          </w:tcPr>
+          <w:p>
+            <w:r>
+              <w:t>Erwartetes Ergebnis</w:t>
+            </w:r>
+          </w:p>
+        </w:tc>
+        <w:tc>
+          <w:tcPr>
+            <w:tcW w:w="1924" w:type="dxa"/>
+          </w:tcPr>
+          <w:p>
+            <w:r>
+              <w:t>Ergebnis</w:t>
+            </w:r>
+          </w:p>
+        </w:tc>
+      </w:tr>
+      <w:tr>
+        <w:tc>
+          <w:tcPr>
+            <w:tcW w:w="5197" w:type="dxa"/>
+          </w:tcPr>
+          <w:p>
+            <w:r>
+              <w:t>Eingabe eines Vornamens mit max. 16 Buchstaben</w:t>
+            </w:r>
+          </w:p>
+        </w:tc>
+        <w:tc>
+          <w:tcPr>
+            <w:tcW w:w="2167" w:type="dxa"/>
+          </w:tcPr>
+          <w:p>
+            <w:r>
+              <w:t xml:space="preserve">Vorname wird </w:t>
+            </w:r>
+            <w:r>
+              <w:t>eingetragen</w:t>
+            </w:r>
+          </w:p>
+        </w:tc>
+        <w:tc>
+          <w:tcPr>
+            <w:tcW w:w="1924" w:type="dxa"/>
+          </w:tcPr>
+          <w:p/>
+        </w:tc>
+      </w:tr>
+      <w:tr>
+        <w:tc>
+          <w:tcPr>
+            <w:tcW w:w="5197" w:type="dxa"/>
+          </w:tcPr>
+          <w:p>
+            <w:r>
+              <w:t>Eingabe eines Vornamens mit max. 16 Buchstaben und Zahlen</w:t>
+            </w:r>
+          </w:p>
+        </w:tc>
+        <w:tc>
+          <w:tcPr>
+            <w:tcW w:w="2167" w:type="dxa"/>
+          </w:tcPr>
+          <w:p>
+            <w:r>
+              <w:t>Fehler</w:t>
+            </w:r>
+          </w:p>
+        </w:tc>
+        <w:tc>
+          <w:tcPr>
+            <w:tcW w:w="1924" w:type="dxa"/>
+          </w:tcPr>
+          <w:p/>
+        </w:tc>
+      </w:tr>
+      <w:tr>
+        <w:tc>
+          <w:tcPr>
+            <w:tcW w:w="5197" w:type="dxa"/>
+          </w:tcPr>
+          <w:p>
+            <w:r>
+              <w:t>Eingabe eines Vornamens mit max. 16 Buchstaben und Zahlen und Sonderzeichen</w:t>
+            </w:r>
+          </w:p>
+        </w:tc>
+        <w:tc>
+          <w:tcPr>
+            <w:tcW w:w="2167" w:type="dxa"/>
+          </w:tcPr>
+          <w:p>
+            <w:r>
+              <w:t>Fehler</w:t>
+            </w:r>
+          </w:p>
+        </w:tc>
+        <w:tc>
+          <w:tcPr>
+            <w:tcW w:w="1924" w:type="dxa"/>
+          </w:tcPr>
+          <w:p/>
+        </w:tc>
+      </w:tr>
+      <w:tr>
+        <w:tc>
+          <w:tcPr>
+            <w:tcW w:w="5197" w:type="dxa"/>
+          </w:tcPr>
+          <w:p>
+            <w:r>
+              <w:t>Eingabe eines Vornamens mit max. 50 Buchstaben</w:t>
+            </w:r>
+          </w:p>
+        </w:tc>
+        <w:tc>
+          <w:tcPr>
+            <w:tcW w:w="2167" w:type="dxa"/>
+          </w:tcPr>
+          <w:p>
+            <w:r>
+              <w:t>Warnung</w:t>
+            </w:r>
+          </w:p>
+        </w:tc>
+        <w:tc>
+          <w:tcPr>
+            <w:tcW w:w="1924" w:type="dxa"/>
+          </w:tcPr>
+          <w:p/>
+        </w:tc>
+      </w:tr>
+      <w:tr>
+        <w:tc>
+          <w:tcPr>
+            <w:tcW w:w="5197" w:type="dxa"/>
+          </w:tcPr>
+          <w:p>
+            <w:r>
+              <w:t>Eingabe eines Vornamens mit max. 50 Buchstaben und Zahlen</w:t>
+            </w:r>
+          </w:p>
+        </w:tc>
+        <w:tc>
+          <w:tcPr>
+            <w:tcW w:w="2167" w:type="dxa"/>
+          </w:tcPr>
+          <w:p>
+            <w:r>
+              <w:t>Fehler</w:t>
+            </w:r>
+          </w:p>
+        </w:tc>
+        <w:tc>
+          <w:tcPr>
+            <w:tcW w:w="1924" w:type="dxa"/>
+          </w:tcPr>
+          <w:p/>
+        </w:tc>
+      </w:tr>
+      <w:tr>
+        <w:tc>
+          <w:tcPr>
+            <w:tcW w:w="5197" w:type="dxa"/>
+          </w:tcPr>
+          <w:p>
+            <w:r>
+              <w:t>Eingabe eines Vornamens mit max. 50 Buchstaben und Zahlen und Sonderzeichen</w:t>
+            </w:r>
+          </w:p>
+        </w:tc>
+        <w:tc>
+          <w:tcPr>
+            <w:tcW w:w="2167" w:type="dxa"/>
+          </w:tcPr>
+          <w:p>
+            <w:r>
+              <w:t>Fehler</w:t>
+            </w:r>
+          </w:p>
+        </w:tc>
+        <w:tc>
+          <w:tcPr>
+            <w:tcW w:w="1924" w:type="dxa"/>
+          </w:tcPr>
+          <w:p/>
+        </w:tc>
+      </w:tr>
+      <w:tr>
+        <w:tc>
+          <w:tcPr>
+            <w:tcW w:w="5197" w:type="dxa"/>
+          </w:tcPr>
+          <w:p>
+            <w:r>
+              <w:t>Eingabe eines Vornamens mit SQL-</w:t>
+            </w:r>
+            <w:r>
+              <w:t>Query</w:t>
+            </w:r>
+          </w:p>
+        </w:tc>
+        <w:tc>
+          <w:tcPr>
+            <w:tcW w:w="2167" w:type="dxa"/>
+          </w:tcPr>
+          <w:p>
+            <w:r>
+              <w:t>Fehler</w:t>
+            </w:r>
+          </w:p>
+        </w:tc>
+        <w:tc>
+          <w:tcPr>
+            <w:tcW w:w="1924" w:type="dxa"/>
+          </w:tcPr>
+          <w:p/>
+        </w:tc>
+      </w:tr>
+      <w:tr>
+        <w:tc>
+          <w:tcPr>
+            <w:tcW w:w="5197" w:type="dxa"/>
+          </w:tcPr>
+          <w:p>
+            <w:r>
+              <w:t>Eingabe eines Nachnamens mit max. 16 Buchstaben</w:t>
+            </w:r>
+          </w:p>
+        </w:tc>
+        <w:tc>
+          <w:tcPr>
+            <w:tcW w:w="2167" w:type="dxa"/>
+          </w:tcPr>
+          <w:p>
+            <w:r>
+              <w:t>Nach</w:t>
+            </w:r>
+            <w:r>
+              <w:t xml:space="preserve">name wird </w:t>
+            </w:r>
+            <w:r>
+              <w:t>eingetragen</w:t>
+            </w:r>
+          </w:p>
+        </w:tc>
+        <w:tc>
+          <w:tcPr>
+            <w:tcW w:w="1924" w:type="dxa"/>
+          </w:tcPr>
+          <w:p/>
+        </w:tc>
+      </w:tr>
+      <w:tr>
+        <w:tc>
+          <w:tcPr>
+            <w:tcW w:w="5197" w:type="dxa"/>
+          </w:tcPr>
+          <w:p>
+            <w:r>
+              <w:t>Eingabe eines Nachnamens mit max. 16 Buchstaben und Zahlen</w:t>
+            </w:r>
+          </w:p>
+        </w:tc>
+        <w:tc>
+          <w:tcPr>
+            <w:tcW w:w="2167" w:type="dxa"/>
+          </w:tcPr>
+          <w:p>
+            <w:r>
+              <w:t>Fehler</w:t>
+            </w:r>
+          </w:p>
+        </w:tc>
+        <w:tc>
+          <w:tcPr>
+            <w:tcW w:w="1924" w:type="dxa"/>
+          </w:tcPr>
+          <w:p/>
+        </w:tc>
+      </w:tr>
+      <w:tr>
+        <w:tc>
+          <w:tcPr>
+            <w:tcW w:w="5197" w:type="dxa"/>
+          </w:tcPr>
+          <w:p>
+            <w:r>
+              <w:t>Eingabe eines Nachnamens mit max. 16 Buchstaben und Zahlen und Sonderzeichen</w:t>
+            </w:r>
+          </w:p>
+        </w:tc>
+        <w:tc>
+          <w:tcPr>
+            <w:tcW w:w="2167" w:type="dxa"/>
+          </w:tcPr>
+          <w:p>
+            <w:r>
+              <w:t>Fehler</w:t>
+            </w:r>
+          </w:p>
+        </w:tc>
+        <w:tc>
+          <w:tcPr>
+            <w:tcW w:w="1924" w:type="dxa"/>
+          </w:tcPr>
+          <w:p/>
+        </w:tc>
+      </w:tr>
+      <w:tr>
+        <w:tc>
+          <w:tcPr>
+            <w:tcW w:w="5197" w:type="dxa"/>
+          </w:tcPr>
+          <w:p>
+            <w:r>
+              <w:t>Eingabe eines Nachnamens mit max. 50 Buchstaben</w:t>
+            </w:r>
+          </w:p>
+        </w:tc>
+        <w:tc>
+          <w:tcPr>
+            <w:tcW w:w="2167" w:type="dxa"/>
+          </w:tcPr>
+          <w:p>
+            <w:r>
+              <w:t>Warnung</w:t>
+            </w:r>
+          </w:p>
+        </w:tc>
+        <w:tc>
+          <w:tcPr>
+            <w:tcW w:w="1924" w:type="dxa"/>
+          </w:tcPr>
+          <w:p/>
+        </w:tc>
+      </w:tr>
+      <w:tr>
+        <w:tc>
+          <w:tcPr>
+            <w:tcW w:w="5197" w:type="dxa"/>
+          </w:tcPr>
+          <w:p>
+            <w:r>
+              <w:t>Eingabe eines Nachnamens mit max. 50 Buchstaben und Zahlen</w:t>
+            </w:r>
+          </w:p>
+        </w:tc>
+        <w:tc>
+          <w:tcPr>
+            <w:tcW w:w="2167" w:type="dxa"/>
+          </w:tcPr>
+          <w:p>
+            <w:r>
+              <w:t>Fehler</w:t>
+            </w:r>
+          </w:p>
+        </w:tc>
+        <w:tc>
+          <w:tcPr>
+            <w:tcW w:w="1924" w:type="dxa"/>
+          </w:tcPr>
+          <w:p/>
+        </w:tc>
+      </w:tr>
+      <w:tr>
+        <w:tc>
+          <w:tcPr>
+            <w:tcW w:w="5197" w:type="dxa"/>
+          </w:tcPr>
+          <w:p>
+            <w:r>
+              <w:t>Eingabe eines Nachnamens mit max. 50 Buchstaben und Zahlen und Sonderzeichen</w:t>
+            </w:r>
+          </w:p>
+        </w:tc>
+        <w:tc>
+          <w:tcPr>
+            <w:tcW w:w="2167" w:type="dxa"/>
+          </w:tcPr>
+          <w:p>
+            <w:r>
+              <w:t>Fehler</w:t>
+            </w:r>
+          </w:p>
+        </w:tc>
+        <w:tc>
+          <w:tcPr>
+            <w:tcW w:w="1924" w:type="dxa"/>
+          </w:tcPr>
+          <w:p/>
+        </w:tc>
+      </w:tr>
+      <w:tr>
+        <w:tc>
+          <w:tcPr>
+            <w:tcW w:w="5197" w:type="dxa"/>
+          </w:tcPr>
+          <w:p>
+            <w:r>
+              <w:t>Eingabe eines Nachnamens mit SQL-Query</w:t>
+            </w:r>
+          </w:p>
+        </w:tc>
+        <w:tc>
+          <w:tcPr>
+            <w:tcW w:w="2167" w:type="dxa"/>
+          </w:tcPr>
+          <w:p>
+            <w:r>
+              <w:t>Fehler</w:t>
+            </w:r>
+          </w:p>
+        </w:tc>
+        <w:tc>
+          <w:tcPr>
+            <w:tcW w:w="1924" w:type="dxa"/>
+          </w:tcPr>
+          <w:p/>
+        </w:tc>
+      </w:tr>
+      <w:tr>
+        <w:tc>
+          <w:tcPr>
+            <w:tcW w:w="5197" w:type="dxa"/>
+          </w:tcPr>
+          <w:p>
+            <w:r>
+              <w:t>Eingabe eines gültigen Datums im Format TTMMJJJJ</w:t>
+            </w:r>
+          </w:p>
+        </w:tc>
+        <w:tc>
+          <w:tcPr>
+            <w:tcW w:w="2167" w:type="dxa"/>
+          </w:tcPr>
+          <w:p>
+            <w:r>
+              <w:t xml:space="preserve">Geburtsdatum wird </w:t>
+            </w:r>
+            <w:r>
+              <w:t>eingetragen</w:t>
+            </w:r>
+          </w:p>
+        </w:tc>
+        <w:tc>
+          <w:tcPr>
+            <w:tcW w:w="1924" w:type="dxa"/>
+          </w:tcPr>
+          <w:p/>
+        </w:tc>
+      </w:tr>
+      <w:tr>
+        <w:tc>
+          <w:tcPr>
+            <w:tcW w:w="5197" w:type="dxa"/>
+          </w:tcPr>
+          <w:p>
+            <w:r>
+              <w:t>Eingabe eines gültigen Datums im Format MMTTJJJJ</w:t>
+            </w:r>
+          </w:p>
+        </w:tc>
+        <w:tc>
+          <w:tcPr>
+            <w:tcW w:w="2167" w:type="dxa"/>
+          </w:tcPr>
+          <w:p>
+            <w:r>
+              <w:t>Fehler</w:t>
+            </w:r>
+          </w:p>
+        </w:tc>
+        <w:tc>
+          <w:tcPr>
+            <w:tcW w:w="1924" w:type="dxa"/>
+          </w:tcPr>
+          <w:p/>
+        </w:tc>
+      </w:tr>
+      <w:tr>
+        <w:tc>
+          <w:tcPr>
+            <w:tcW w:w="5197" w:type="dxa"/>
+          </w:tcPr>
+          <w:p>
+            <w:r>
+              <w:t xml:space="preserve">Eingabe eines </w:t>
+            </w:r>
+            <w:r>
+              <w:t>un</w:t>
+            </w:r>
+            <w:r>
+              <w:t>gültigen Datums im Format TTMMJJJJ</w:t>
+            </w:r>
+          </w:p>
+        </w:tc>
+        <w:tc>
+          <w:tcPr>
+            <w:tcW w:w="2167" w:type="dxa"/>
+          </w:tcPr>
+          <w:p>
+            <w:r>
+              <w:t>Fehler</w:t>
+            </w:r>
+          </w:p>
+        </w:tc>
+        <w:tc>
+          <w:tcPr>
+            <w:tcW w:w="1924" w:type="dxa"/>
+          </w:tcPr>
+          <w:p/>
+        </w:tc>
+      </w:tr>
+      <w:tr>
+        <w:tc>
+          <w:tcPr>
+            <w:tcW w:w="5197" w:type="dxa"/>
+          </w:tcPr>
+          <w:p>
+            <w:r>
+              <w:t xml:space="preserve">Eingabe eines </w:t>
+            </w:r>
+            <w:r>
+              <w:t>un</w:t>
+            </w:r>
+            <w:r>
+              <w:t>gültigen Datums im Format MMTTJJJJ</w:t>
+            </w:r>
+          </w:p>
+        </w:tc>
+        <w:tc>
+          <w:tcPr>
+            <w:tcW w:w="2167" w:type="dxa"/>
+          </w:tcPr>
+          <w:p>
+            <w:r>
+              <w:t>Fehler</w:t>
+            </w:r>
+          </w:p>
+        </w:tc>
+        <w:tc>
+          <w:tcPr>
+            <w:tcW w:w="1924" w:type="dxa"/>
+          </w:tcPr>
+          <w:p/>
+        </w:tc>
+      </w:tr>
+      <w:tr>
+        <w:tc>
+          <w:tcPr>
+            <w:tcW w:w="5197" w:type="dxa"/>
+          </w:tcPr>
+          <w:p>
+            <w:r>
+              <w:t>Eingabe eines ungültigen Datums</w:t>
+            </w:r>
+            <w:r>
+              <w:t xml:space="preserve"> mit Buchstaben</w:t>
+            </w:r>
+          </w:p>
+        </w:tc>
+        <w:tc>
+          <w:tcPr>
+            <w:tcW w:w="2167" w:type="dxa"/>
+          </w:tcPr>
+          <w:p>
+            <w:r>
+              <w:t>Fehler</w:t>
+            </w:r>
+          </w:p>
+        </w:tc>
+        <w:tc>
+          <w:tcPr>
+            <w:tcW w:w="1924" w:type="dxa"/>
+          </w:tcPr>
+          <w:p/>
+        </w:tc>
+      </w:tr>
+      <w:tr>
+        <w:tc>
+          <w:tcPr>
+            <w:tcW w:w="5197" w:type="dxa"/>
+          </w:tcPr>
+          <w:p>
+            <w:r>
+              <w:t xml:space="preserve">Eingabe eines ungültigen Datums mit </w:t>
+            </w:r>
+            <w:r>
+              <w:t>Sonderzeichen</w:t>
+            </w:r>
+          </w:p>
+        </w:tc>
+        <w:tc>
+          <w:tcPr>
+            <w:tcW w:w="2167" w:type="dxa"/>
+          </w:tcPr>
+          <w:p>
+            <w:r>
+              <w:t>Fehler</w:t>
+            </w:r>
+          </w:p>
+        </w:tc>
+        <w:tc>
+          <w:tcPr>
+            <w:tcW w:w="1924" w:type="dxa"/>
+          </w:tcPr>
+          <w:p/>
+        </w:tc>
+      </w:tr>
+      <w:tr>
+        <w:tc>
+          <w:tcPr>
+            <w:tcW w:w="5197" w:type="dxa"/>
+          </w:tcPr>
+          <w:p>
+            <w:r>
+              <w:t xml:space="preserve">Eingabe eines </w:t>
+            </w:r>
+            <w:r>
+              <w:t>gültigen Datums im Format TTMMJJJJ</w:t>
+            </w:r>
+            <w:r>
+              <w:t xml:space="preserve"> nach 2009</w:t>
+            </w:r>
+          </w:p>
+        </w:tc>
+        <w:tc>
+          <w:tcPr>
+            <w:tcW w:w="2167" w:type="dxa"/>
+          </w:tcPr>
+          <w:p>
+            <w:r>
+              <w:t>Warnung</w:t>
+            </w:r>
+          </w:p>
+        </w:tc>
+        <w:tc>
+          <w:tcPr>
+            <w:tcW w:w="1924" w:type="dxa"/>
+          </w:tcPr>
+          <w:p/>
+        </w:tc>
+      </w:tr>
+      <w:tr>
+        <w:tc>
+          <w:tcPr>
+            <w:tcW w:w="5197" w:type="dxa"/>
+          </w:tcPr>
+          <w:p>
+            <w:r>
+              <w:t xml:space="preserve">Eingabe eines gültigen Datums im Format TTMMJJJJ </w:t>
+            </w:r>
+            <w:r>
+              <w:t>vor</w:t>
+            </w:r>
+            <w:r>
+              <w:t xml:space="preserve"> </w:t>
+            </w:r>
+            <w:r>
+              <w:t>1930</w:t>
+            </w:r>
+          </w:p>
+        </w:tc>
+        <w:tc>
+          <w:tcPr>
+            <w:tcW w:w="2167" w:type="dxa"/>
+          </w:tcPr>
+          <w:p>
+            <w:r>
+              <w:t>Warnung</w:t>
+            </w:r>
+          </w:p>
+        </w:tc>
+        <w:tc>
+          <w:tcPr>
+            <w:tcW w:w="1924" w:type="dxa"/>
+          </w:tcPr>
+          <w:p/>
+        </w:tc>
+      </w:tr>
+      <w:tr>
+        <w:tc>
+          <w:tcPr>
+            <w:tcW w:w="5197" w:type="dxa"/>
+          </w:tcPr>
+          <w:p>
+            <w:r>
+              <w:t>Eingabe einer Größe bis 256cm</w:t>
+            </w:r>
+          </w:p>
+        </w:tc>
+        <w:tc>
+          <w:tcPr>
+            <w:tcW w:w="2167" w:type="dxa"/>
+          </w:tcPr>
+          <w:p>
+            <w:r>
+              <w:t xml:space="preserve">Größe wird </w:t>
+            </w:r>
+            <w:r>
+              <w:t>eingetragen</w:t>
+            </w:r>
+          </w:p>
+        </w:tc>
+        <w:tc>
+          <w:tcPr>
+            <w:tcW w:w="1924" w:type="dxa"/>
+          </w:tcPr>
+          <w:p/>
+        </w:tc>
+      </w:tr>
+      <w:tr>
+        <w:tc>
+          <w:tcPr>
+            <w:tcW w:w="5197" w:type="dxa"/>
+          </w:tcPr>
+          <w:p>
+            <w:r>
+              <w:t>Eingabe einer Größe über 256cm</w:t>
+            </w:r>
+          </w:p>
+        </w:tc>
+        <w:tc>
+          <w:tcPr>
+            <w:tcW w:w="2167" w:type="dxa"/>
+          </w:tcPr>
+          <w:p>
+            <w:r>
+              <w:t>Warnung</w:t>
+            </w:r>
+          </w:p>
+        </w:tc>
+        <w:tc>
+          <w:tcPr>
+            <w:tcW w:w="1924" w:type="dxa"/>
+          </w:tcPr>
+          <w:p/>
+        </w:tc>
+      </w:tr>
+      <w:tr>
+        <w:tc>
+          <w:tcPr>
+            <w:tcW w:w="5197" w:type="dxa"/>
+          </w:tcPr>
+          <w:p>
+            <w:r>
+              <w:t>Eingabe einer</w:t>
+            </w:r>
+            <w:r>
+              <w:t xml:space="preserve"> </w:t>
+            </w:r>
+            <w:r>
+              <w:t>Größe</w:t>
+            </w:r>
+            <w:r>
+              <w:t xml:space="preserve"> </w:t>
+            </w:r>
+            <w:r>
+              <w:t>mit Buchstaben</w:t>
+            </w:r>
+          </w:p>
+        </w:tc>
+        <w:tc>
+          <w:tcPr>
+            <w:tcW w:w="2167" w:type="dxa"/>
+          </w:tcPr>
+          <w:p>
+            <w:r>
+              <w:t>Fehler</w:t>
+            </w:r>
+          </w:p>
+        </w:tc>
+        <w:tc>
+          <w:tcPr>
+            <w:tcW w:w="1924" w:type="dxa"/>
+          </w:tcPr>
+          <w:p/>
+        </w:tc>
+      </w:tr>
+      <w:tr>
+        <w:tc>
+          <w:tcPr>
+            <w:tcW w:w="5197" w:type="dxa"/>
+          </w:tcPr>
+          <w:p>
+            <w:r>
+              <w:t>Eingabe einer Größe mit</w:t>
+            </w:r>
+            <w:r>
+              <w:t xml:space="preserve"> </w:t>
+            </w:r>
+            <w:r>
+              <w:t>Sonderzeichen</w:t>
+            </w:r>
+          </w:p>
+        </w:tc>
+        <w:tc>
+          <w:tcPr>
+            <w:tcW w:w="2167" w:type="dxa"/>
+          </w:tcPr>
+          <w:p>
+            <w:r>
+              <w:t>Fehler</w:t>
+            </w:r>
+          </w:p>
+        </w:tc>
+        <w:tc>
+          <w:tcPr>
+            <w:tcW w:w="1924" w:type="dxa"/>
+          </w:tcPr>
+          <w:p/>
+        </w:tc>
+      </w:tr>
+      <w:tr>
+        <w:tc>
+          <w:tcPr>
+            <w:tcW w:w="5197" w:type="dxa"/>
+          </w:tcPr>
+          <w:p>
+            <w:r>
+              <w:t>Eingabe einer Größe mit</w:t>
+            </w:r>
+            <w:r>
+              <w:t xml:space="preserve"> </w:t>
+            </w:r>
+            <w:r>
+              <w:t>SQL-Query</w:t>
+            </w:r>
+          </w:p>
+        </w:tc>
+        <w:tc>
+          <w:tcPr>
+            <w:tcW w:w="2167" w:type="dxa"/>
+          </w:tcPr>
+          <w:p>
+            <w:r>
+              <w:t>Fehler</w:t>
+            </w:r>
+          </w:p>
+        </w:tc>
+        <w:tc>
+          <w:tcPr>
+            <w:tcW w:w="1924" w:type="dxa"/>
+          </w:tcPr>
+          <w:p/>
+        </w:tc>
+      </w:tr>
+      <w:tr>
+        <w:tc>
+          <w:tcPr>
+            <w:tcW w:w="5197" w:type="dxa"/>
+          </w:tcPr>
+          <w:p>
+            <w:r>
+              <w:t xml:space="preserve">Eingabe einer Telefonnummer mit </w:t>
+            </w:r>
+            <w:r>
+              <w:t xml:space="preserve">bis zu </w:t>
+            </w:r>
+            <w:r>
+              <w:t>12 Stellen</w:t>
+            </w:r>
+          </w:p>
+        </w:tc>
+        <w:tc>
+          <w:tcPr>
+            <w:tcW w:w="2167" w:type="dxa"/>
+          </w:tcPr>
+          <w:p>
+            <w:r>
+              <w:t>Telefonnummer</w:t>
+            </w:r>
+            <w:r>
+              <w:t xml:space="preserve"> wird gespeichert</w:t>
+            </w:r>
+          </w:p>
+        </w:tc>
+        <w:tc>
+          <w:tcPr>
+            <w:tcW w:w="1924" w:type="dxa"/>
+          </w:tcPr>
+          <w:p/>
+        </w:tc>
+      </w:tr>
+      <w:tr>
+        <w:tc>
+          <w:tcPr>
+            <w:tcW w:w="5197" w:type="dxa"/>
+          </w:tcPr>
+          <w:p>
+            <w:r>
+              <w:t>Eingabe einer Telefonnummer mit</w:t>
+            </w:r>
+            <w:r>
+              <w:t xml:space="preserve"> mehr als</w:t>
+            </w:r>
+            <w:r>
+              <w:t xml:space="preserve"> 12 Stellen</w:t>
+            </w:r>
+          </w:p>
+        </w:tc>
+        <w:tc>
+          <w:tcPr>
+            <w:tcW w:w="2167" w:type="dxa"/>
+          </w:tcPr>
+          <w:p>
+            <w:r>
+              <w:t>Warnung</w:t>
+            </w:r>
+          </w:p>
+        </w:tc>
+        <w:tc>
+          <w:tcPr>
+            <w:tcW w:w="1924" w:type="dxa"/>
+          </w:tcPr>
+          <w:p/>
+        </w:tc>
+      </w:tr>
+      <w:tr>
+        <w:tc>
+          <w:tcPr>
+            <w:tcW w:w="5197" w:type="dxa"/>
+          </w:tcPr>
+          <w:p>
+            <w:r>
+              <w:t>Eingabe einer Telefonnummer</w:t>
+            </w:r>
+            <w:r>
+              <w:t xml:space="preserve"> </w:t>
+            </w:r>
+            <w:r>
+              <w:t>mit Buchstaben</w:t>
+            </w:r>
+          </w:p>
+        </w:tc>
+        <w:tc>
+          <w:tcPr>
+            <w:tcW w:w="2167" w:type="dxa"/>
+          </w:tcPr>
+          <w:p>
+            <w:r>
+              <w:t>Fehler</w:t>
+            </w:r>
+          </w:p>
+        </w:tc>
+        <w:tc>
+          <w:tcPr>
+            <w:tcW w:w="1924" w:type="dxa"/>
+          </w:tcPr>
+          <w:p/>
+        </w:tc>
+      </w:tr>
+      <w:tr>
+        <w:tc>
+          <w:tcPr>
+            <w:tcW w:w="5197" w:type="dxa"/>
+          </w:tcPr>
+          <w:p>
+            <w:r>
+              <w:t>Eingabe einer Telefonnummer mit Sonderzeichen</w:t>
+            </w:r>
+          </w:p>
+        </w:tc>
+        <w:tc>
+          <w:tcPr>
+            <w:tcW w:w="2167" w:type="dxa"/>
+          </w:tcPr>
+          <w:p>
+            <w:r>
+              <w:t>Fehler</w:t>
+            </w:r>
+          </w:p>
+        </w:tc>
+        <w:tc>
+          <w:tcPr>
+            <w:tcW w:w="1924" w:type="dxa"/>
+          </w:tcPr>
+          <w:p/>
+        </w:tc>
+      </w:tr>
+      <w:tr>
+        <w:tc>
+          <w:tcPr>
+            <w:tcW w:w="5197" w:type="dxa"/>
+          </w:tcPr>
+          <w:p>
+            <w:r>
+              <w:t>Eingabe einer Telefonnummer mit SQL-Query</w:t>
+            </w:r>
+          </w:p>
+        </w:tc>
+        <w:tc>
+          <w:tcPr>
+            <w:tcW w:w="2167" w:type="dxa"/>
+          </w:tcPr>
+          <w:p>
+            <w:r>
+              <w:t>Fehler</w:t>
+            </w:r>
+          </w:p>
+        </w:tc>
+        <w:tc>
+          <w:tcPr>
+            <w:tcW w:w="1924" w:type="dxa"/>
+          </w:tcPr>
+          <w:p/>
+        </w:tc>
+      </w:tr>
+      <w:tr>
+        <w:tc>
+          <w:tcPr>
+            <w:tcW w:w="5197" w:type="dxa"/>
+          </w:tcPr>
+          <w:p>
+            <w:r>
+              <w:lastRenderedPageBreak/>
+              <w:t xml:space="preserve">Klick auf Radio-Button Betreuer? Ja </w:t>
+            </w:r>
+          </w:p>
+        </w:tc>
+        <w:tc>
+          <w:tcPr>
+            <w:tcW w:w="2167" w:type="dxa"/>
+          </w:tcPr>
+          <w:p>
+            <w:r>
+              <w:t>Person wird als Betreuer gespeichert</w:t>
+            </w:r>
+          </w:p>
+        </w:tc>
+        <w:tc>
+          <w:tcPr>
+            <w:tcW w:w="1924" w:type="dxa"/>
+          </w:tcPr>
+          <w:p/>
+        </w:tc>
+      </w:tr>
+      <w:tr>
+        <w:tc>
+          <w:tcPr>
+            <w:tcW w:w="5197" w:type="dxa"/>
+          </w:tcPr>
+          <w:p>
+            <w:r>
+              <w:t>Klick auf Radio-Button Betr</w:t>
+            </w:r>
+            <w:r>
+              <w:t>euer? Nein</w:t>
+            </w:r>
+          </w:p>
+        </w:tc>
+        <w:tc>
+          <w:tcPr>
+            <w:tcW w:w="2167" w:type="dxa"/>
+          </w:tcPr>
+          <w:p>
+            <w:r>
+              <w:t xml:space="preserve">Person wird </w:t>
+            </w:r>
+            <w:r>
+              <w:t xml:space="preserve">nicht </w:t>
+            </w:r>
+            <w:r>
+              <w:t>als Betreuer gespeichert</w:t>
+            </w:r>
+          </w:p>
+        </w:tc>
+        <w:tc>
+          <w:tcPr>
+            <w:tcW w:w="1924" w:type="dxa"/>
+          </w:tcPr>
+          <w:p/>
+        </w:tc>
+      </w:tr>
+      <w:tr>
+        <w:tc>
+          <w:tcPr>
+            <w:tcW w:w="5197" w:type="dxa"/>
+          </w:tcPr>
+          <w:p>
+            <w:r>
+              <w:t xml:space="preserve">Klick auf Button Speichern </w:t>
+            </w:r>
+          </w:p>
+        </w:tc>
+        <w:tc>
+          <w:tcPr>
+            <w:tcW w:w="2167" w:type="dxa"/>
+          </w:tcPr>
+          <w:p>
+            <w:r>
+              <w:t xml:space="preserve">Person wird </w:t>
+            </w:r>
+            <w:r>
+              <w:t xml:space="preserve">in Datenbank </w:t>
+            </w:r>
+            <w:bookmarkStart w:id="0" w:name="_GoBack"/>
+            <w:bookmarkEnd w:id="0"/>
+            <w:r>
+              <w:t>gespeichert</w:t>
+            </w:r>
+          </w:p>
+        </w:tc>
+        <w:tc>
+          <w:tcPr>
+            <w:tcW w:w="1924" w:type="dxa"/>
+          </w:tcPr>
+          <w:p/>
+        </w:tc>
+      </w:tr>
+    </w:tbl>
+    <w:p>
+      <w:pPr>
+        <w:ind w:left="1080"/>
       </w:pPr>
     </w:p>
     <w:sectPr>
@@ -2067,7 +3233,7 @@
         <w:rFonts w:hint="default"/>
       </w:rPr>
     </w:lvl>
-    <w:lvl w:ilvl="1" w:tplc="04070019" w:tentative="1">
+    <w:lvl w:ilvl="1" w:tplc="04070019">
       <w:start w:val="1"/>
       <w:numFmt w:val="lowerLetter"/>
       <w:lvlText w:val="%2."/>

</xml_diff>

<commit_message>
Erste Tests Verwaltung Neue Person Hinzufügen
Nur 9 von 35 Tests Grün. Gehe davon aus das es in den anderen
Verwaltungsseiten nicht besser wird und mache deshalb erst weiter wenn
Hermann das OK gibt.
</commit_message>
<xml_diff>
--- a/Dokumente/Testfallkatalog.docx
+++ b/Dokumente/Testfallkatalog.docx
@@ -1367,124 +1367,70 @@
         <w:tc>
           <w:tcPr>
             <w:tcW w:w="5087" w:type="dxa"/>
-          </w:tcPr>
-          <w:p>
-            <w:r>
-              <w:t>Standar</w:t>
-            </w:r>
-            <w:r>
-              <w:t>d</w:t>
-            </w:r>
-            <w:r>
-              <w:t xml:space="preserve">mäßig Anzeige </w:t>
+            <w:shd w:val="clear" w:color="auto" w:fill="92D050"/>
+          </w:tcPr>
+          <w:p>
+            <w:r>
+              <w:t xml:space="preserve">Standardmäßig Anzeige </w:t>
             </w:r>
           </w:p>
         </w:tc>
         <w:tc>
           <w:tcPr>
             <w:tcW w:w="2212" w:type="dxa"/>
-          </w:tcPr>
-          <w:p>
-            <w:r>
-              <w:t>zeigt die eigenen Termine</w:t>
+            <w:shd w:val="clear" w:color="auto" w:fill="92D050"/>
+          </w:tcPr>
+          <w:p>
+            <w:r>
+              <w:t>Anzeige aller Termin der zugehörigen Mannschaft</w:t>
             </w:r>
           </w:p>
         </w:tc>
         <w:tc>
           <w:tcPr>
             <w:tcW w:w="1989" w:type="dxa"/>
-          </w:tcPr>
-          <w:p/>
+            <w:shd w:val="clear" w:color="auto" w:fill="92D050"/>
+          </w:tcPr>
+          <w:p>
+            <w:r>
+              <w:t>Anzeige aller Termin der zugehörigen Mannschaft</w:t>
+            </w:r>
+          </w:p>
         </w:tc>
       </w:tr>
       <w:tr>
         <w:tc>
           <w:tcPr>
             <w:tcW w:w="5087" w:type="dxa"/>
-          </w:tcPr>
-          <w:p>
-            <w:r>
-              <w:t xml:space="preserve">Klick auf Button Alle </w:t>
+            <w:shd w:val="clear" w:color="auto" w:fill="92D050"/>
+          </w:tcPr>
+          <w:p>
+            <w:r>
+              <w:t>Klick auf Aufstellung</w:t>
             </w:r>
           </w:p>
         </w:tc>
         <w:tc>
           <w:tcPr>
             <w:tcW w:w="2212" w:type="dxa"/>
-          </w:tcPr>
-          <w:p>
-            <w:r>
-              <w:t>zeigt die Termine aller Mannschaften an</w:t>
+            <w:shd w:val="clear" w:color="auto" w:fill="92D050"/>
+          </w:tcPr>
+          <w:p>
+            <w:r>
+              <w:t>Öffnet Liste mit Aufstellung für das Spiel</w:t>
             </w:r>
           </w:p>
         </w:tc>
         <w:tc>
           <w:tcPr>
             <w:tcW w:w="1989" w:type="dxa"/>
-          </w:tcPr>
-          <w:p/>
-        </w:tc>
-      </w:tr>
-      <w:tr>
-        <w:tc>
-          <w:tcPr>
-            <w:tcW w:w="5087" w:type="dxa"/>
-          </w:tcPr>
-          <w:p>
-            <w:r>
-              <w:t xml:space="preserve">Klick auf Button </w:t>
-            </w:r>
-            <w:r>
-              <w:t>Eigene</w:t>
-            </w:r>
-          </w:p>
-        </w:tc>
-        <w:tc>
-          <w:tcPr>
-            <w:tcW w:w="2212" w:type="dxa"/>
-          </w:tcPr>
-          <w:p>
-            <w:r>
-              <w:t xml:space="preserve">zeigt die </w:t>
-            </w:r>
-            <w:r>
-              <w:t>eigenen Termine</w:t>
-            </w:r>
-          </w:p>
-        </w:tc>
-        <w:tc>
-          <w:tcPr>
-            <w:tcW w:w="1989" w:type="dxa"/>
-          </w:tcPr>
-          <w:p/>
-        </w:tc>
-      </w:tr>
-      <w:tr>
-        <w:tc>
-          <w:tcPr>
-            <w:tcW w:w="5087" w:type="dxa"/>
-          </w:tcPr>
-          <w:p>
-            <w:r>
-              <w:t xml:space="preserve">Klick auf die Mannschaft in dem </w:t>
-            </w:r>
-          </w:p>
-        </w:tc>
-        <w:tc>
-          <w:tcPr>
-            <w:tcW w:w="2212" w:type="dxa"/>
-          </w:tcPr>
-          <w:p>
-            <w:r>
-              <w:t>Termin öffnet neue Seite mit allen Teilnehmern des Termins (Aufstellung oder Trainingsgruppe)</w:t>
-            </w:r>
-          </w:p>
-        </w:tc>
-        <w:tc>
-          <w:tcPr>
-            <w:tcW w:w="1989" w:type="dxa"/>
-          </w:tcPr>
-          <w:p/>
+            <w:shd w:val="clear" w:color="auto" w:fill="92D050"/>
+          </w:tcPr>
+          <w:p>
+            <w:r>
+              <w:t>Öffnet Liste mit Aufstellung für das Spiel</w:t>
+            </w:r>
+          </w:p>
         </w:tc>
       </w:tr>
     </w:tbl>
@@ -1937,8 +1883,6 @@
             <w:r>
               <w:t>Fehler angezeigt</w:t>
             </w:r>
-            <w:bookmarkStart w:id="0" w:name="_GoBack"/>
-            <w:bookmarkEnd w:id="0"/>
           </w:p>
         </w:tc>
         <w:tc>
@@ -2342,56 +2286,6 @@
         </w:tc>
       </w:tr>
     </w:tbl>
-    <w:p>
-      <w:pPr>
-        <w:pStyle w:val="Listenabsatz"/>
-      </w:pPr>
-    </w:p>
-    <w:p>
-      <w:pPr>
-        <w:pStyle w:val="Listenabsatz"/>
-      </w:pPr>
-    </w:p>
-    <w:p>
-      <w:pPr>
-        <w:pStyle w:val="Listenabsatz"/>
-      </w:pPr>
-    </w:p>
-    <w:p>
-      <w:pPr>
-        <w:pStyle w:val="Listenabsatz"/>
-      </w:pPr>
-    </w:p>
-    <w:p>
-      <w:pPr>
-        <w:pStyle w:val="Listenabsatz"/>
-      </w:pPr>
-    </w:p>
-    <w:p>
-      <w:pPr>
-        <w:pStyle w:val="Listenabsatz"/>
-      </w:pPr>
-    </w:p>
-    <w:p>
-      <w:pPr>
-        <w:pStyle w:val="Listenabsatz"/>
-      </w:pPr>
-    </w:p>
-    <w:p>
-      <w:pPr>
-        <w:pStyle w:val="Listenabsatz"/>
-      </w:pPr>
-    </w:p>
-    <w:p>
-      <w:pPr>
-        <w:pStyle w:val="Listenabsatz"/>
-      </w:pPr>
-    </w:p>
-    <w:p>
-      <w:pPr>
-        <w:pStyle w:val="Listenabsatz"/>
-      </w:pPr>
-    </w:p>
     <w:p>
       <w:pPr>
         <w:pStyle w:val="Listenabsatz"/>
@@ -2401,6 +2295,7 @@
         </w:numPr>
       </w:pPr>
       <w:r>
+        <w:lastRenderedPageBreak/>
         <w:t>Verwaltungsseite</w:t>
       </w:r>
     </w:p>
@@ -2463,6 +2358,7 @@
         <w:tc>
           <w:tcPr>
             <w:tcW w:w="5197" w:type="dxa"/>
+            <w:shd w:val="clear" w:color="auto" w:fill="92D050"/>
           </w:tcPr>
           <w:p>
             <w:r>
@@ -2473,6 +2369,7 @@
         <w:tc>
           <w:tcPr>
             <w:tcW w:w="2167" w:type="dxa"/>
+            <w:shd w:val="clear" w:color="auto" w:fill="92D050"/>
           </w:tcPr>
           <w:p>
             <w:r>
@@ -2486,14 +2383,20 @@
         <w:tc>
           <w:tcPr>
             <w:tcW w:w="1924" w:type="dxa"/>
-          </w:tcPr>
-          <w:p/>
-        </w:tc>
-      </w:tr>
-      <w:tr>
-        <w:tc>
-          <w:tcPr>
-            <w:tcW w:w="5197" w:type="dxa"/>
+            <w:shd w:val="clear" w:color="auto" w:fill="92D050"/>
+          </w:tcPr>
+          <w:p>
+            <w:r>
+              <w:t>Vorname wird eingetragen</w:t>
+            </w:r>
+          </w:p>
+        </w:tc>
+      </w:tr>
+      <w:tr>
+        <w:tc>
+          <w:tcPr>
+            <w:tcW w:w="5197" w:type="dxa"/>
+            <w:shd w:val="clear" w:color="auto" w:fill="FFFF00"/>
           </w:tcPr>
           <w:p>
             <w:r>
@@ -2504,6 +2407,7 @@
         <w:tc>
           <w:tcPr>
             <w:tcW w:w="2167" w:type="dxa"/>
+            <w:shd w:val="clear" w:color="auto" w:fill="FFFF00"/>
           </w:tcPr>
           <w:p>
             <w:r>
@@ -2514,14 +2418,20 @@
         <w:tc>
           <w:tcPr>
             <w:tcW w:w="1924" w:type="dxa"/>
-          </w:tcPr>
-          <w:p/>
-        </w:tc>
-      </w:tr>
-      <w:tr>
-        <w:tc>
-          <w:tcPr>
-            <w:tcW w:w="5197" w:type="dxa"/>
+            <w:shd w:val="clear" w:color="auto" w:fill="FFFF00"/>
+          </w:tcPr>
+          <w:p>
+            <w:r>
+              <w:t>Vorname wird eingetragen</w:t>
+            </w:r>
+          </w:p>
+        </w:tc>
+      </w:tr>
+      <w:tr>
+        <w:tc>
+          <w:tcPr>
+            <w:tcW w:w="5197" w:type="dxa"/>
+            <w:shd w:val="clear" w:color="auto" w:fill="FFFF00"/>
           </w:tcPr>
           <w:p>
             <w:r>
@@ -2532,6 +2442,7 @@
         <w:tc>
           <w:tcPr>
             <w:tcW w:w="2167" w:type="dxa"/>
+            <w:shd w:val="clear" w:color="auto" w:fill="FFFF00"/>
           </w:tcPr>
           <w:p>
             <w:r>
@@ -2542,14 +2453,20 @@
         <w:tc>
           <w:tcPr>
             <w:tcW w:w="1924" w:type="dxa"/>
-          </w:tcPr>
-          <w:p/>
-        </w:tc>
-      </w:tr>
-      <w:tr>
-        <w:tc>
-          <w:tcPr>
-            <w:tcW w:w="5197" w:type="dxa"/>
+            <w:shd w:val="clear" w:color="auto" w:fill="FFFF00"/>
+          </w:tcPr>
+          <w:p>
+            <w:r>
+              <w:t>Vorname wird eingetragen</w:t>
+            </w:r>
+          </w:p>
+        </w:tc>
+      </w:tr>
+      <w:tr>
+        <w:tc>
+          <w:tcPr>
+            <w:tcW w:w="5197" w:type="dxa"/>
+            <w:shd w:val="clear" w:color="auto" w:fill="FFFF00"/>
           </w:tcPr>
           <w:p>
             <w:r>
@@ -2560,6 +2477,7 @@
         <w:tc>
           <w:tcPr>
             <w:tcW w:w="2167" w:type="dxa"/>
+            <w:shd w:val="clear" w:color="auto" w:fill="FFFF00"/>
           </w:tcPr>
           <w:p>
             <w:r>
@@ -2570,14 +2488,20 @@
         <w:tc>
           <w:tcPr>
             <w:tcW w:w="1924" w:type="dxa"/>
-          </w:tcPr>
-          <w:p/>
-        </w:tc>
-      </w:tr>
-      <w:tr>
-        <w:tc>
-          <w:tcPr>
-            <w:tcW w:w="5197" w:type="dxa"/>
+            <w:shd w:val="clear" w:color="auto" w:fill="FFFF00"/>
+          </w:tcPr>
+          <w:p>
+            <w:r>
+              <w:t>Warnung ohne genaue Rückmeldung</w:t>
+            </w:r>
+          </w:p>
+        </w:tc>
+      </w:tr>
+      <w:tr>
+        <w:tc>
+          <w:tcPr>
+            <w:tcW w:w="5197" w:type="dxa"/>
+            <w:shd w:val="clear" w:color="auto" w:fill="FFFF00"/>
           </w:tcPr>
           <w:p>
             <w:r>
@@ -2588,6 +2512,7 @@
         <w:tc>
           <w:tcPr>
             <w:tcW w:w="2167" w:type="dxa"/>
+            <w:shd w:val="clear" w:color="auto" w:fill="FFFF00"/>
           </w:tcPr>
           <w:p>
             <w:r>
@@ -2598,14 +2523,20 @@
         <w:tc>
           <w:tcPr>
             <w:tcW w:w="1924" w:type="dxa"/>
-          </w:tcPr>
-          <w:p/>
-        </w:tc>
-      </w:tr>
-      <w:tr>
-        <w:tc>
-          <w:tcPr>
-            <w:tcW w:w="5197" w:type="dxa"/>
+            <w:shd w:val="clear" w:color="auto" w:fill="FFFF00"/>
+          </w:tcPr>
+          <w:p>
+            <w:r>
+              <w:t>Warnung ohne genaue Rückmeldung</w:t>
+            </w:r>
+          </w:p>
+        </w:tc>
+      </w:tr>
+      <w:tr>
+        <w:tc>
+          <w:tcPr>
+            <w:tcW w:w="5197" w:type="dxa"/>
+            <w:shd w:val="clear" w:color="auto" w:fill="FFFF00"/>
           </w:tcPr>
           <w:p>
             <w:r>
@@ -2616,6 +2547,7 @@
         <w:tc>
           <w:tcPr>
             <w:tcW w:w="2167" w:type="dxa"/>
+            <w:shd w:val="clear" w:color="auto" w:fill="FFFF00"/>
           </w:tcPr>
           <w:p>
             <w:r>
@@ -2626,14 +2558,20 @@
         <w:tc>
           <w:tcPr>
             <w:tcW w:w="1924" w:type="dxa"/>
-          </w:tcPr>
-          <w:p/>
-        </w:tc>
-      </w:tr>
-      <w:tr>
-        <w:tc>
-          <w:tcPr>
-            <w:tcW w:w="5197" w:type="dxa"/>
+            <w:shd w:val="clear" w:color="auto" w:fill="FFFF00"/>
+          </w:tcPr>
+          <w:p>
+            <w:r>
+              <w:t>Warnung ohne genaue Rückmeldung</w:t>
+            </w:r>
+          </w:p>
+        </w:tc>
+      </w:tr>
+      <w:tr>
+        <w:tc>
+          <w:tcPr>
+            <w:tcW w:w="5197" w:type="dxa"/>
+            <w:shd w:val="clear" w:color="auto" w:fill="FFFF00"/>
           </w:tcPr>
           <w:p>
             <w:r>
@@ -2647,6 +2585,7 @@
         <w:tc>
           <w:tcPr>
             <w:tcW w:w="2167" w:type="dxa"/>
+            <w:shd w:val="clear" w:color="auto" w:fill="FFFF00"/>
           </w:tcPr>
           <w:p>
             <w:r>
@@ -2657,14 +2596,20 @@
         <w:tc>
           <w:tcPr>
             <w:tcW w:w="1924" w:type="dxa"/>
-          </w:tcPr>
-          <w:p/>
-        </w:tc>
-      </w:tr>
-      <w:tr>
-        <w:tc>
-          <w:tcPr>
-            <w:tcW w:w="5197" w:type="dxa"/>
+            <w:shd w:val="clear" w:color="auto" w:fill="FFFF00"/>
+          </w:tcPr>
+          <w:p>
+            <w:r>
+              <w:t>Warnung ohne genaue Rückmeldung</w:t>
+            </w:r>
+          </w:p>
+        </w:tc>
+      </w:tr>
+      <w:tr>
+        <w:tc>
+          <w:tcPr>
+            <w:tcW w:w="5197" w:type="dxa"/>
+            <w:shd w:val="clear" w:color="auto" w:fill="92D050"/>
           </w:tcPr>
           <w:p>
             <w:r>
@@ -2675,6 +2620,7 @@
         <w:tc>
           <w:tcPr>
             <w:tcW w:w="2167" w:type="dxa"/>
+            <w:shd w:val="clear" w:color="auto" w:fill="92D050"/>
           </w:tcPr>
           <w:p>
             <w:r>
@@ -2688,14 +2634,20 @@
         <w:tc>
           <w:tcPr>
             <w:tcW w:w="1924" w:type="dxa"/>
-          </w:tcPr>
-          <w:p/>
-        </w:tc>
-      </w:tr>
-      <w:tr>
-        <w:tc>
-          <w:tcPr>
-            <w:tcW w:w="5197" w:type="dxa"/>
+            <w:shd w:val="clear" w:color="auto" w:fill="92D050"/>
+          </w:tcPr>
+          <w:p>
+            <w:r>
+              <w:t>Nachname wird eingetragen</w:t>
+            </w:r>
+          </w:p>
+        </w:tc>
+      </w:tr>
+      <w:tr>
+        <w:tc>
+          <w:tcPr>
+            <w:tcW w:w="5197" w:type="dxa"/>
+            <w:shd w:val="clear" w:color="auto" w:fill="FFFF00"/>
           </w:tcPr>
           <w:p>
             <w:r>
@@ -2706,6 +2658,7 @@
         <w:tc>
           <w:tcPr>
             <w:tcW w:w="2167" w:type="dxa"/>
+            <w:shd w:val="clear" w:color="auto" w:fill="FFFF00"/>
           </w:tcPr>
           <w:p>
             <w:r>
@@ -2716,14 +2669,20 @@
         <w:tc>
           <w:tcPr>
             <w:tcW w:w="1924" w:type="dxa"/>
-          </w:tcPr>
-          <w:p/>
-        </w:tc>
-      </w:tr>
-      <w:tr>
-        <w:tc>
-          <w:tcPr>
-            <w:tcW w:w="5197" w:type="dxa"/>
+            <w:shd w:val="clear" w:color="auto" w:fill="FFFF00"/>
+          </w:tcPr>
+          <w:p>
+            <w:r>
+              <w:t>Nachname wird eingetragen</w:t>
+            </w:r>
+          </w:p>
+        </w:tc>
+      </w:tr>
+      <w:tr>
+        <w:tc>
+          <w:tcPr>
+            <w:tcW w:w="5197" w:type="dxa"/>
+            <w:shd w:val="clear" w:color="auto" w:fill="FFFF00"/>
           </w:tcPr>
           <w:p>
             <w:r>
@@ -2734,6 +2693,7 @@
         <w:tc>
           <w:tcPr>
             <w:tcW w:w="2167" w:type="dxa"/>
+            <w:shd w:val="clear" w:color="auto" w:fill="FFFF00"/>
           </w:tcPr>
           <w:p>
             <w:r>
@@ -2744,14 +2704,20 @@
         <w:tc>
           <w:tcPr>
             <w:tcW w:w="1924" w:type="dxa"/>
-          </w:tcPr>
-          <w:p/>
-        </w:tc>
-      </w:tr>
-      <w:tr>
-        <w:tc>
-          <w:tcPr>
-            <w:tcW w:w="5197" w:type="dxa"/>
+            <w:shd w:val="clear" w:color="auto" w:fill="FFFF00"/>
+          </w:tcPr>
+          <w:p>
+            <w:r>
+              <w:t>Nachname wird eingetragen</w:t>
+            </w:r>
+          </w:p>
+        </w:tc>
+      </w:tr>
+      <w:tr>
+        <w:tc>
+          <w:tcPr>
+            <w:tcW w:w="5197" w:type="dxa"/>
+            <w:shd w:val="clear" w:color="auto" w:fill="FFFF00"/>
           </w:tcPr>
           <w:p>
             <w:r>
@@ -2762,6 +2728,7 @@
         <w:tc>
           <w:tcPr>
             <w:tcW w:w="2167" w:type="dxa"/>
+            <w:shd w:val="clear" w:color="auto" w:fill="FFFF00"/>
           </w:tcPr>
           <w:p>
             <w:r>
@@ -2772,14 +2739,20 @@
         <w:tc>
           <w:tcPr>
             <w:tcW w:w="1924" w:type="dxa"/>
-          </w:tcPr>
-          <w:p/>
-        </w:tc>
-      </w:tr>
-      <w:tr>
-        <w:tc>
-          <w:tcPr>
-            <w:tcW w:w="5197" w:type="dxa"/>
+            <w:shd w:val="clear" w:color="auto" w:fill="FFFF00"/>
+          </w:tcPr>
+          <w:p>
+            <w:r>
+              <w:t>Warnung ohne genaue Rückmeldung</w:t>
+            </w:r>
+          </w:p>
+        </w:tc>
+      </w:tr>
+      <w:tr>
+        <w:tc>
+          <w:tcPr>
+            <w:tcW w:w="5197" w:type="dxa"/>
+            <w:shd w:val="clear" w:color="auto" w:fill="FFFF00"/>
           </w:tcPr>
           <w:p>
             <w:r>
@@ -2790,6 +2763,7 @@
         <w:tc>
           <w:tcPr>
             <w:tcW w:w="2167" w:type="dxa"/>
+            <w:shd w:val="clear" w:color="auto" w:fill="FFFF00"/>
           </w:tcPr>
           <w:p>
             <w:r>
@@ -2800,14 +2774,20 @@
         <w:tc>
           <w:tcPr>
             <w:tcW w:w="1924" w:type="dxa"/>
-          </w:tcPr>
-          <w:p/>
-        </w:tc>
-      </w:tr>
-      <w:tr>
-        <w:tc>
-          <w:tcPr>
-            <w:tcW w:w="5197" w:type="dxa"/>
+            <w:shd w:val="clear" w:color="auto" w:fill="FFFF00"/>
+          </w:tcPr>
+          <w:p>
+            <w:r>
+              <w:t>Warnung ohne genaue Rückmeldung</w:t>
+            </w:r>
+          </w:p>
+        </w:tc>
+      </w:tr>
+      <w:tr>
+        <w:tc>
+          <w:tcPr>
+            <w:tcW w:w="5197" w:type="dxa"/>
+            <w:shd w:val="clear" w:color="auto" w:fill="FFFF00"/>
           </w:tcPr>
           <w:p>
             <w:r>
@@ -2818,6 +2798,7 @@
         <w:tc>
           <w:tcPr>
             <w:tcW w:w="2167" w:type="dxa"/>
+            <w:shd w:val="clear" w:color="auto" w:fill="FFFF00"/>
           </w:tcPr>
           <w:p>
             <w:r>
@@ -2828,14 +2809,20 @@
         <w:tc>
           <w:tcPr>
             <w:tcW w:w="1924" w:type="dxa"/>
-          </w:tcPr>
-          <w:p/>
-        </w:tc>
-      </w:tr>
-      <w:tr>
-        <w:tc>
-          <w:tcPr>
-            <w:tcW w:w="5197" w:type="dxa"/>
+            <w:shd w:val="clear" w:color="auto" w:fill="FFFF00"/>
+          </w:tcPr>
+          <w:p>
+            <w:r>
+              <w:t>Warnung ohne genaue Rückmeldung</w:t>
+            </w:r>
+          </w:p>
+        </w:tc>
+      </w:tr>
+      <w:tr>
+        <w:tc>
+          <w:tcPr>
+            <w:tcW w:w="5197" w:type="dxa"/>
+            <w:shd w:val="clear" w:color="auto" w:fill="FFFF00"/>
           </w:tcPr>
           <w:p>
             <w:r>
@@ -2846,6 +2833,7 @@
         <w:tc>
           <w:tcPr>
             <w:tcW w:w="2167" w:type="dxa"/>
+            <w:shd w:val="clear" w:color="auto" w:fill="FFFF00"/>
           </w:tcPr>
           <w:p>
             <w:r>
@@ -2856,14 +2844,20 @@
         <w:tc>
           <w:tcPr>
             <w:tcW w:w="1924" w:type="dxa"/>
-          </w:tcPr>
-          <w:p/>
-        </w:tc>
-      </w:tr>
-      <w:tr>
-        <w:tc>
-          <w:tcPr>
-            <w:tcW w:w="5197" w:type="dxa"/>
+            <w:shd w:val="clear" w:color="auto" w:fill="FFFF00"/>
+          </w:tcPr>
+          <w:p>
+            <w:r>
+              <w:t>Warnung ohne genaue Rückmeldung</w:t>
+            </w:r>
+          </w:p>
+        </w:tc>
+      </w:tr>
+      <w:tr>
+        <w:tc>
+          <w:tcPr>
+            <w:tcW w:w="5197" w:type="dxa"/>
+            <w:shd w:val="clear" w:color="auto" w:fill="92D050"/>
           </w:tcPr>
           <w:p>
             <w:r>
@@ -2874,6 +2868,7 @@
         <w:tc>
           <w:tcPr>
             <w:tcW w:w="2167" w:type="dxa"/>
+            <w:shd w:val="clear" w:color="auto" w:fill="92D050"/>
           </w:tcPr>
           <w:p>
             <w:r>
@@ -2887,14 +2882,20 @@
         <w:tc>
           <w:tcPr>
             <w:tcW w:w="1924" w:type="dxa"/>
-          </w:tcPr>
-          <w:p/>
-        </w:tc>
-      </w:tr>
-      <w:tr>
-        <w:tc>
-          <w:tcPr>
-            <w:tcW w:w="5197" w:type="dxa"/>
+            <w:shd w:val="clear" w:color="auto" w:fill="92D050"/>
+          </w:tcPr>
+          <w:p>
+            <w:r>
+              <w:t>Geburtsdatum wird eingetragen</w:t>
+            </w:r>
+          </w:p>
+        </w:tc>
+      </w:tr>
+      <w:tr>
+        <w:tc>
+          <w:tcPr>
+            <w:tcW w:w="5197" w:type="dxa"/>
+            <w:shd w:val="clear" w:color="auto" w:fill="92D050"/>
           </w:tcPr>
           <w:p>
             <w:r>
@@ -2905,6 +2906,42 @@
         <w:tc>
           <w:tcPr>
             <w:tcW w:w="2167" w:type="dxa"/>
+            <w:shd w:val="clear" w:color="auto" w:fill="92D050"/>
+          </w:tcPr>
+          <w:p>
+            <w:r>
+              <w:t>Geburtsdatum wird eingetragen</w:t>
+            </w:r>
+          </w:p>
+        </w:tc>
+        <w:tc>
+          <w:tcPr>
+            <w:tcW w:w="1924" w:type="dxa"/>
+            <w:shd w:val="clear" w:color="auto" w:fill="92D050"/>
+          </w:tcPr>
+          <w:p>
+            <w:r>
+              <w:t>Geburtsdatum wird eingetragen</w:t>
+            </w:r>
+          </w:p>
+        </w:tc>
+      </w:tr>
+      <w:tr>
+        <w:tc>
+          <w:tcPr>
+            <w:tcW w:w="5197" w:type="dxa"/>
+            <w:shd w:val="clear" w:color="auto" w:fill="FFFF00"/>
+          </w:tcPr>
+          <w:p>
+            <w:r>
+              <w:t>Eingabe eines ungültigen Datums im Format TTMMJJJJ</w:t>
+            </w:r>
+          </w:p>
+        </w:tc>
+        <w:tc>
+          <w:tcPr>
+            <w:tcW w:w="2167" w:type="dxa"/>
+            <w:shd w:val="clear" w:color="auto" w:fill="FFFF00"/>
           </w:tcPr>
           <w:p>
             <w:r>
@@ -2915,24 +2952,31 @@
         <w:tc>
           <w:tcPr>
             <w:tcW w:w="1924" w:type="dxa"/>
-          </w:tcPr>
-          <w:p/>
-        </w:tc>
-      </w:tr>
-      <w:tr>
-        <w:tc>
-          <w:tcPr>
-            <w:tcW w:w="5197" w:type="dxa"/>
-          </w:tcPr>
-          <w:p>
-            <w:r>
-              <w:t>Eingabe eines ungültigen Datums im Format TTMMJJJJ</w:t>
-            </w:r>
-          </w:p>
-        </w:tc>
-        <w:tc>
-          <w:tcPr>
-            <w:tcW w:w="2167" w:type="dxa"/>
+            <w:shd w:val="clear" w:color="auto" w:fill="FFFF00"/>
+          </w:tcPr>
+          <w:p>
+            <w:r>
+              <w:t>Geburtsdatum wird eingetragen</w:t>
+            </w:r>
+          </w:p>
+        </w:tc>
+      </w:tr>
+      <w:tr>
+        <w:tc>
+          <w:tcPr>
+            <w:tcW w:w="5197" w:type="dxa"/>
+            <w:shd w:val="clear" w:color="auto" w:fill="FFFF00"/>
+          </w:tcPr>
+          <w:p>
+            <w:r>
+              <w:t>Eingabe eines ungültigen Datums im Format MMTTJJJJ</w:t>
+            </w:r>
+          </w:p>
+        </w:tc>
+        <w:tc>
+          <w:tcPr>
+            <w:tcW w:w="2167" w:type="dxa"/>
+            <w:shd w:val="clear" w:color="auto" w:fill="FFFF00"/>
           </w:tcPr>
           <w:p>
             <w:r>
@@ -2943,24 +2987,31 @@
         <w:tc>
           <w:tcPr>
             <w:tcW w:w="1924" w:type="dxa"/>
-          </w:tcPr>
-          <w:p/>
-        </w:tc>
-      </w:tr>
-      <w:tr>
-        <w:tc>
-          <w:tcPr>
-            <w:tcW w:w="5197" w:type="dxa"/>
-          </w:tcPr>
-          <w:p>
-            <w:r>
-              <w:t>Eingabe eines ungültigen Datums im Format MMTTJJJJ</w:t>
-            </w:r>
-          </w:p>
-        </w:tc>
-        <w:tc>
-          <w:tcPr>
-            <w:tcW w:w="2167" w:type="dxa"/>
+            <w:shd w:val="clear" w:color="auto" w:fill="FFFF00"/>
+          </w:tcPr>
+          <w:p>
+            <w:r>
+              <w:t>Geburtsdatum wird eingetragen</w:t>
+            </w:r>
+          </w:p>
+        </w:tc>
+      </w:tr>
+      <w:tr>
+        <w:tc>
+          <w:tcPr>
+            <w:tcW w:w="5197" w:type="dxa"/>
+            <w:shd w:val="clear" w:color="auto" w:fill="FFFF00"/>
+          </w:tcPr>
+          <w:p>
+            <w:r>
+              <w:t>Eingabe eines ungültigen Datums mit Buchstaben</w:t>
+            </w:r>
+          </w:p>
+        </w:tc>
+        <w:tc>
+          <w:tcPr>
+            <w:tcW w:w="2167" w:type="dxa"/>
+            <w:shd w:val="clear" w:color="auto" w:fill="FFFF00"/>
           </w:tcPr>
           <w:p>
             <w:r>
@@ -2971,24 +3022,35 @@
         <w:tc>
           <w:tcPr>
             <w:tcW w:w="1924" w:type="dxa"/>
-          </w:tcPr>
-          <w:p/>
-        </w:tc>
-      </w:tr>
-      <w:tr>
-        <w:tc>
-          <w:tcPr>
-            <w:tcW w:w="5197" w:type="dxa"/>
-          </w:tcPr>
-          <w:p>
-            <w:r>
-              <w:t>Eingabe eines ungültigen Datums mit Buchstaben</w:t>
-            </w:r>
-          </w:p>
-        </w:tc>
-        <w:tc>
-          <w:tcPr>
-            <w:tcW w:w="2167" w:type="dxa"/>
+            <w:shd w:val="clear" w:color="auto" w:fill="FFFF00"/>
+          </w:tcPr>
+          <w:p>
+            <w:r>
+              <w:t>Geburtsdatum wird eingetragen</w:t>
+            </w:r>
+            <w:r>
+              <w:t xml:space="preserve"> und Buchstaben abgeschnitten</w:t>
+            </w:r>
+          </w:p>
+        </w:tc>
+      </w:tr>
+      <w:tr>
+        <w:tc>
+          <w:tcPr>
+            <w:tcW w:w="5197" w:type="dxa"/>
+            <w:shd w:val="clear" w:color="auto" w:fill="FFFF00"/>
+          </w:tcPr>
+          <w:p>
+            <w:r>
+              <w:lastRenderedPageBreak/>
+              <w:t>Eingabe eines ungültigen Datums mit Sonderzeichen</w:t>
+            </w:r>
+          </w:p>
+        </w:tc>
+        <w:tc>
+          <w:tcPr>
+            <w:tcW w:w="2167" w:type="dxa"/>
+            <w:shd w:val="clear" w:color="auto" w:fill="FFFF00"/>
           </w:tcPr>
           <w:p>
             <w:r>
@@ -2999,24 +3061,180 @@
         <w:tc>
           <w:tcPr>
             <w:tcW w:w="1924" w:type="dxa"/>
-          </w:tcPr>
-          <w:p/>
-        </w:tc>
-      </w:tr>
-      <w:tr>
-        <w:tc>
-          <w:tcPr>
-            <w:tcW w:w="5197" w:type="dxa"/>
-          </w:tcPr>
-          <w:p>
-            <w:r>
-              <w:t>Eingabe eines ungültigen Datums mit Sonderzeichen</w:t>
-            </w:r>
-          </w:p>
-        </w:tc>
-        <w:tc>
-          <w:tcPr>
-            <w:tcW w:w="2167" w:type="dxa"/>
+            <w:shd w:val="clear" w:color="auto" w:fill="FFFF00"/>
+          </w:tcPr>
+          <w:p>
+            <w:r>
+              <w:t xml:space="preserve">Geburtsdatum wird eingetragen und </w:t>
+            </w:r>
+            <w:r>
+              <w:t>Sonderzeichen</w:t>
+            </w:r>
+            <w:r>
+              <w:t xml:space="preserve"> abgeschnitten</w:t>
+            </w:r>
+          </w:p>
+        </w:tc>
+      </w:tr>
+      <w:tr>
+        <w:tc>
+          <w:tcPr>
+            <w:tcW w:w="5197" w:type="dxa"/>
+            <w:shd w:val="clear" w:color="auto" w:fill="FFFF00"/>
+          </w:tcPr>
+          <w:p>
+            <w:r>
+              <w:t>Eingabe eines gültigen Datums im Format TTMMJJJJ nach 2009</w:t>
+            </w:r>
+          </w:p>
+        </w:tc>
+        <w:tc>
+          <w:tcPr>
+            <w:tcW w:w="2167" w:type="dxa"/>
+            <w:shd w:val="clear" w:color="auto" w:fill="FFFF00"/>
+          </w:tcPr>
+          <w:p>
+            <w:r>
+              <w:t>Warnung</w:t>
+            </w:r>
+          </w:p>
+        </w:tc>
+        <w:tc>
+          <w:tcPr>
+            <w:tcW w:w="1924" w:type="dxa"/>
+            <w:shd w:val="clear" w:color="auto" w:fill="FFFF00"/>
+          </w:tcPr>
+          <w:p>
+            <w:r>
+              <w:t>Geburtsdatum wird eingetragen</w:t>
+            </w:r>
+          </w:p>
+        </w:tc>
+      </w:tr>
+      <w:tr>
+        <w:tc>
+          <w:tcPr>
+            <w:tcW w:w="5197" w:type="dxa"/>
+            <w:shd w:val="clear" w:color="auto" w:fill="FFFF00"/>
+          </w:tcPr>
+          <w:p>
+            <w:r>
+              <w:t>Eingabe eines gültigen Datums im Format TTMMJJJJ vor 1930</w:t>
+            </w:r>
+          </w:p>
+        </w:tc>
+        <w:tc>
+          <w:tcPr>
+            <w:tcW w:w="2167" w:type="dxa"/>
+            <w:shd w:val="clear" w:color="auto" w:fill="FFFF00"/>
+          </w:tcPr>
+          <w:p>
+            <w:r>
+              <w:t>Warnung</w:t>
+            </w:r>
+          </w:p>
+        </w:tc>
+        <w:tc>
+          <w:tcPr>
+            <w:tcW w:w="1924" w:type="dxa"/>
+            <w:shd w:val="clear" w:color="auto" w:fill="FFFF00"/>
+          </w:tcPr>
+          <w:p>
+            <w:r>
+              <w:t>Geburtsdatum wird eingetragen</w:t>
+            </w:r>
+          </w:p>
+        </w:tc>
+      </w:tr>
+      <w:tr>
+        <w:tc>
+          <w:tcPr>
+            <w:tcW w:w="5197" w:type="dxa"/>
+            <w:shd w:val="clear" w:color="auto" w:fill="92D050"/>
+          </w:tcPr>
+          <w:p>
+            <w:r>
+              <w:t>Eingabe einer Größe bis 256cm</w:t>
+            </w:r>
+          </w:p>
+        </w:tc>
+        <w:tc>
+          <w:tcPr>
+            <w:tcW w:w="2167" w:type="dxa"/>
+            <w:shd w:val="clear" w:color="auto" w:fill="92D050"/>
+          </w:tcPr>
+          <w:p>
+            <w:r>
+              <w:t xml:space="preserve">Größe wird </w:t>
+            </w:r>
+            <w:r>
+              <w:t>eingetragen</w:t>
+            </w:r>
+          </w:p>
+        </w:tc>
+        <w:tc>
+          <w:tcPr>
+            <w:tcW w:w="1924" w:type="dxa"/>
+            <w:shd w:val="clear" w:color="auto" w:fill="92D050"/>
+          </w:tcPr>
+          <w:p>
+            <w:r>
+              <w:t>Größe wird eingetragen</w:t>
+            </w:r>
+          </w:p>
+        </w:tc>
+      </w:tr>
+      <w:tr>
+        <w:tc>
+          <w:tcPr>
+            <w:tcW w:w="5197" w:type="dxa"/>
+            <w:shd w:val="clear" w:color="auto" w:fill="FFFF00"/>
+          </w:tcPr>
+          <w:p>
+            <w:r>
+              <w:t>Eingabe einer Größe über 256cm</w:t>
+            </w:r>
+          </w:p>
+        </w:tc>
+        <w:tc>
+          <w:tcPr>
+            <w:tcW w:w="2167" w:type="dxa"/>
+            <w:shd w:val="clear" w:color="auto" w:fill="FFFF00"/>
+          </w:tcPr>
+          <w:p>
+            <w:r>
+              <w:t>Warnung</w:t>
+            </w:r>
+          </w:p>
+        </w:tc>
+        <w:tc>
+          <w:tcPr>
+            <w:tcW w:w="1924" w:type="dxa"/>
+            <w:shd w:val="clear" w:color="auto" w:fill="FFFF00"/>
+          </w:tcPr>
+          <w:p>
+            <w:r>
+              <w:t>Größe wird eingetragen</w:t>
+            </w:r>
+          </w:p>
+        </w:tc>
+      </w:tr>
+      <w:tr>
+        <w:tc>
+          <w:tcPr>
+            <w:tcW w:w="5197" w:type="dxa"/>
+            <w:shd w:val="clear" w:color="auto" w:fill="FFFF00"/>
+          </w:tcPr>
+          <w:p>
+            <w:r>
+              <w:t>Eingabe einer Größe mit Buchstaben</w:t>
+            </w:r>
+          </w:p>
+        </w:tc>
+        <w:tc>
+          <w:tcPr>
+            <w:tcW w:w="2167" w:type="dxa"/>
+            <w:shd w:val="clear" w:color="auto" w:fill="FFFF00"/>
           </w:tcPr>
           <w:p>
             <w:r>
@@ -3027,24 +3245,141 @@
         <w:tc>
           <w:tcPr>
             <w:tcW w:w="1924" w:type="dxa"/>
-          </w:tcPr>
-          <w:p/>
-        </w:tc>
-      </w:tr>
-      <w:tr>
-        <w:tc>
-          <w:tcPr>
-            <w:tcW w:w="5197" w:type="dxa"/>
-          </w:tcPr>
-          <w:p>
-            <w:r>
-              <w:t>Eingabe eines gültigen Datums im Format TTMMJJJJ nach 2009</w:t>
-            </w:r>
-          </w:p>
-        </w:tc>
-        <w:tc>
-          <w:tcPr>
-            <w:tcW w:w="2167" w:type="dxa"/>
+            <w:shd w:val="clear" w:color="auto" w:fill="FFFF00"/>
+          </w:tcPr>
+          <w:p>
+            <w:r>
+              <w:t>Größe wird eingetragen</w:t>
+            </w:r>
+          </w:p>
+        </w:tc>
+      </w:tr>
+      <w:tr>
+        <w:tc>
+          <w:tcPr>
+            <w:tcW w:w="5197" w:type="dxa"/>
+            <w:shd w:val="clear" w:color="auto" w:fill="FFFF00"/>
+          </w:tcPr>
+          <w:p>
+            <w:r>
+              <w:t>Eingabe einer Größe mit Sonderzeichen</w:t>
+            </w:r>
+          </w:p>
+        </w:tc>
+        <w:tc>
+          <w:tcPr>
+            <w:tcW w:w="2167" w:type="dxa"/>
+            <w:shd w:val="clear" w:color="auto" w:fill="FFFF00"/>
+          </w:tcPr>
+          <w:p>
+            <w:r>
+              <w:t>Fehler</w:t>
+            </w:r>
+          </w:p>
+        </w:tc>
+        <w:tc>
+          <w:tcPr>
+            <w:tcW w:w="1924" w:type="dxa"/>
+            <w:shd w:val="clear" w:color="auto" w:fill="FFFF00"/>
+          </w:tcPr>
+          <w:p>
+            <w:r>
+              <w:t>Größe wird eingetragen</w:t>
+            </w:r>
+          </w:p>
+        </w:tc>
+      </w:tr>
+      <w:tr>
+        <w:tc>
+          <w:tcPr>
+            <w:tcW w:w="5197" w:type="dxa"/>
+            <w:shd w:val="clear" w:color="auto" w:fill="FFFF00"/>
+          </w:tcPr>
+          <w:p>
+            <w:r>
+              <w:t>Eingabe einer Größe mit SQL-Query</w:t>
+            </w:r>
+          </w:p>
+        </w:tc>
+        <w:tc>
+          <w:tcPr>
+            <w:tcW w:w="2167" w:type="dxa"/>
+            <w:shd w:val="clear" w:color="auto" w:fill="FFFF00"/>
+          </w:tcPr>
+          <w:p>
+            <w:r>
+              <w:t>Fehler</w:t>
+            </w:r>
+          </w:p>
+        </w:tc>
+        <w:tc>
+          <w:tcPr>
+            <w:tcW w:w="1924" w:type="dxa"/>
+            <w:shd w:val="clear" w:color="auto" w:fill="FFFF00"/>
+          </w:tcPr>
+          <w:p>
+            <w:r>
+              <w:t>SQL Query wird eingetragen</w:t>
+            </w:r>
+          </w:p>
+        </w:tc>
+      </w:tr>
+      <w:tr>
+        <w:tc>
+          <w:tcPr>
+            <w:tcW w:w="5197" w:type="dxa"/>
+            <w:shd w:val="clear" w:color="auto" w:fill="92D050"/>
+          </w:tcPr>
+          <w:p>
+            <w:bookmarkStart w:id="0" w:name="_GoBack" w:colFirst="0" w:colLast="2"/>
+            <w:r>
+              <w:t>Eingabe einer Telefonnummer mit bis zu 12 Stellen</w:t>
+            </w:r>
+          </w:p>
+        </w:tc>
+        <w:tc>
+          <w:tcPr>
+            <w:tcW w:w="2167" w:type="dxa"/>
+            <w:shd w:val="clear" w:color="auto" w:fill="92D050"/>
+          </w:tcPr>
+          <w:p>
+            <w:r>
+              <w:t xml:space="preserve">Telefonnummer wird </w:t>
+            </w:r>
+            <w:r>
+              <w:t>eingetragen</w:t>
+            </w:r>
+          </w:p>
+        </w:tc>
+        <w:tc>
+          <w:tcPr>
+            <w:tcW w:w="1924" w:type="dxa"/>
+            <w:shd w:val="clear" w:color="auto" w:fill="92D050"/>
+          </w:tcPr>
+          <w:p>
+            <w:r>
+              <w:t>Telefonnummer wird eingetragen</w:t>
+            </w:r>
+          </w:p>
+        </w:tc>
+      </w:tr>
+      <w:bookmarkEnd w:id="0"/>
+      <w:tr>
+        <w:tc>
+          <w:tcPr>
+            <w:tcW w:w="5197" w:type="dxa"/>
+            <w:shd w:val="clear" w:color="auto" w:fill="FFFF00"/>
+          </w:tcPr>
+          <w:p>
+            <w:r>
+              <w:t>Eingabe einer Telefonnummer mit mehr als 12 Stellen</w:t>
+            </w:r>
+          </w:p>
+        </w:tc>
+        <w:tc>
+          <w:tcPr>
+            <w:tcW w:w="2167" w:type="dxa"/>
+            <w:shd w:val="clear" w:color="auto" w:fill="FFFF00"/>
           </w:tcPr>
           <w:p>
             <w:r>
@@ -3055,113 +3390,31 @@
         <w:tc>
           <w:tcPr>
             <w:tcW w:w="1924" w:type="dxa"/>
-          </w:tcPr>
-          <w:p/>
-        </w:tc>
-      </w:tr>
-      <w:tr>
-        <w:tc>
-          <w:tcPr>
-            <w:tcW w:w="5197" w:type="dxa"/>
-          </w:tcPr>
-          <w:p>
-            <w:r>
-              <w:t>Eingabe eines gültigen Datums im Format TTMMJJJJ vor 1930</w:t>
-            </w:r>
-          </w:p>
-        </w:tc>
-        <w:tc>
-          <w:tcPr>
-            <w:tcW w:w="2167" w:type="dxa"/>
-          </w:tcPr>
-          <w:p>
-            <w:r>
-              <w:t>Warnung</w:t>
-            </w:r>
-          </w:p>
-        </w:tc>
-        <w:tc>
-          <w:tcPr>
-            <w:tcW w:w="1924" w:type="dxa"/>
-          </w:tcPr>
-          <w:p/>
-        </w:tc>
-      </w:tr>
-      <w:tr>
-        <w:tc>
-          <w:tcPr>
-            <w:tcW w:w="5197" w:type="dxa"/>
-          </w:tcPr>
-          <w:p>
-            <w:r>
-              <w:t>Eingabe einer Größe bis 256cm</w:t>
-            </w:r>
-          </w:p>
-        </w:tc>
-        <w:tc>
-          <w:tcPr>
-            <w:tcW w:w="2167" w:type="dxa"/>
-          </w:tcPr>
-          <w:p>
-            <w:r>
-              <w:t xml:space="preserve">Größe wird </w:t>
-            </w:r>
-            <w:r>
-              <w:lastRenderedPageBreak/>
-              <w:t>eingetragen</w:t>
-            </w:r>
-          </w:p>
-        </w:tc>
-        <w:tc>
-          <w:tcPr>
-            <w:tcW w:w="1924" w:type="dxa"/>
-          </w:tcPr>
-          <w:p/>
-        </w:tc>
-      </w:tr>
-      <w:tr>
-        <w:tc>
-          <w:tcPr>
-            <w:tcW w:w="5197" w:type="dxa"/>
-          </w:tcPr>
-          <w:p>
-            <w:r>
-              <w:lastRenderedPageBreak/>
-              <w:t>Eingabe einer Größe über 256cm</w:t>
-            </w:r>
-          </w:p>
-        </w:tc>
-        <w:tc>
-          <w:tcPr>
-            <w:tcW w:w="2167" w:type="dxa"/>
-          </w:tcPr>
-          <w:p>
-            <w:r>
-              <w:t>Warnung</w:t>
-            </w:r>
-          </w:p>
-        </w:tc>
-        <w:tc>
-          <w:tcPr>
-            <w:tcW w:w="1924" w:type="dxa"/>
-          </w:tcPr>
-          <w:p/>
-        </w:tc>
-      </w:tr>
-      <w:tr>
-        <w:tc>
-          <w:tcPr>
-            <w:tcW w:w="5197" w:type="dxa"/>
-          </w:tcPr>
-          <w:p>
-            <w:r>
-              <w:t>Eingabe einer Größe mit Buchstaben</w:t>
-            </w:r>
-          </w:p>
-        </w:tc>
-        <w:tc>
-          <w:tcPr>
-            <w:tcW w:w="2167" w:type="dxa"/>
+            <w:shd w:val="clear" w:color="auto" w:fill="FFFF00"/>
+          </w:tcPr>
+          <w:p>
+            <w:r>
+              <w:t>Telefonnummer wird eingetragen</w:t>
+            </w:r>
+          </w:p>
+        </w:tc>
+      </w:tr>
+      <w:tr>
+        <w:tc>
+          <w:tcPr>
+            <w:tcW w:w="5197" w:type="dxa"/>
+            <w:shd w:val="clear" w:color="auto" w:fill="FFFF00"/>
+          </w:tcPr>
+          <w:p>
+            <w:r>
+              <w:t>Eingabe einer Telefonnummer mit Buchstaben</w:t>
+            </w:r>
+          </w:p>
+        </w:tc>
+        <w:tc>
+          <w:tcPr>
+            <w:tcW w:w="2167" w:type="dxa"/>
+            <w:shd w:val="clear" w:color="auto" w:fill="FFFF00"/>
           </w:tcPr>
           <w:p>
             <w:r>
@@ -3172,24 +3425,31 @@
         <w:tc>
           <w:tcPr>
             <w:tcW w:w="1924" w:type="dxa"/>
-          </w:tcPr>
-          <w:p/>
-        </w:tc>
-      </w:tr>
-      <w:tr>
-        <w:tc>
-          <w:tcPr>
-            <w:tcW w:w="5197" w:type="dxa"/>
-          </w:tcPr>
-          <w:p>
-            <w:r>
-              <w:t>Eingabe einer Größe mit Sonderzeichen</w:t>
-            </w:r>
-          </w:p>
-        </w:tc>
-        <w:tc>
-          <w:tcPr>
-            <w:tcW w:w="2167" w:type="dxa"/>
+            <w:shd w:val="clear" w:color="auto" w:fill="FFFF00"/>
+          </w:tcPr>
+          <w:p>
+            <w:r>
+              <w:t>Telefonnummer wird eingetragen</w:t>
+            </w:r>
+          </w:p>
+        </w:tc>
+      </w:tr>
+      <w:tr>
+        <w:tc>
+          <w:tcPr>
+            <w:tcW w:w="5197" w:type="dxa"/>
+            <w:shd w:val="clear" w:color="auto" w:fill="FFFF00"/>
+          </w:tcPr>
+          <w:p>
+            <w:r>
+              <w:t>Eingabe einer Telefonnummer mit Sonderzeichen</w:t>
+            </w:r>
+          </w:p>
+        </w:tc>
+        <w:tc>
+          <w:tcPr>
+            <w:tcW w:w="2167" w:type="dxa"/>
+            <w:shd w:val="clear" w:color="auto" w:fill="FFFF00"/>
           </w:tcPr>
           <w:p>
             <w:r>
@@ -3200,24 +3460,31 @@
         <w:tc>
           <w:tcPr>
             <w:tcW w:w="1924" w:type="dxa"/>
-          </w:tcPr>
-          <w:p/>
-        </w:tc>
-      </w:tr>
-      <w:tr>
-        <w:tc>
-          <w:tcPr>
-            <w:tcW w:w="5197" w:type="dxa"/>
-          </w:tcPr>
-          <w:p>
-            <w:r>
-              <w:t>Eingabe einer Größe mit SQL-Query</w:t>
-            </w:r>
-          </w:p>
-        </w:tc>
-        <w:tc>
-          <w:tcPr>
-            <w:tcW w:w="2167" w:type="dxa"/>
+            <w:shd w:val="clear" w:color="auto" w:fill="FFFF00"/>
+          </w:tcPr>
+          <w:p>
+            <w:r>
+              <w:t>Telefonnummer wird eingetragen</w:t>
+            </w:r>
+          </w:p>
+        </w:tc>
+      </w:tr>
+      <w:tr>
+        <w:tc>
+          <w:tcPr>
+            <w:tcW w:w="5197" w:type="dxa"/>
+            <w:shd w:val="clear" w:color="auto" w:fill="FFFF00"/>
+          </w:tcPr>
+          <w:p>
+            <w:r>
+              <w:t>Eingabe einer Telefonnummer mit SQL-Query</w:t>
+            </w:r>
+          </w:p>
+        </w:tc>
+        <w:tc>
+          <w:tcPr>
+            <w:tcW w:w="2167" w:type="dxa"/>
+            <w:shd w:val="clear" w:color="auto" w:fill="FFFF00"/>
           </w:tcPr>
           <w:p>
             <w:r>
@@ -3228,154 +3495,20 @@
         <w:tc>
           <w:tcPr>
             <w:tcW w:w="1924" w:type="dxa"/>
-          </w:tcPr>
-          <w:p/>
-        </w:tc>
-      </w:tr>
-      <w:tr>
-        <w:tc>
-          <w:tcPr>
-            <w:tcW w:w="5197" w:type="dxa"/>
-          </w:tcPr>
-          <w:p>
-            <w:r>
-              <w:t>Eingabe einer Telefonnummer mit bis zu 12 Stellen</w:t>
-            </w:r>
-          </w:p>
-        </w:tc>
-        <w:tc>
-          <w:tcPr>
-            <w:tcW w:w="2167" w:type="dxa"/>
-          </w:tcPr>
-          <w:p>
-            <w:r>
-              <w:t>Telefonnummer wird gespeichert</w:t>
-            </w:r>
-          </w:p>
-        </w:tc>
-        <w:tc>
-          <w:tcPr>
-            <w:tcW w:w="1924" w:type="dxa"/>
-          </w:tcPr>
-          <w:p/>
-        </w:tc>
-      </w:tr>
-      <w:tr>
-        <w:tc>
-          <w:tcPr>
-            <w:tcW w:w="5197" w:type="dxa"/>
-          </w:tcPr>
-          <w:p>
-            <w:r>
-              <w:t>Eingabe einer Telefonnummer mit mehr als 12 Stellen</w:t>
-            </w:r>
-          </w:p>
-        </w:tc>
-        <w:tc>
-          <w:tcPr>
-            <w:tcW w:w="2167" w:type="dxa"/>
-          </w:tcPr>
-          <w:p>
-            <w:r>
-              <w:t>Warnung</w:t>
-            </w:r>
-          </w:p>
-        </w:tc>
-        <w:tc>
-          <w:tcPr>
-            <w:tcW w:w="1924" w:type="dxa"/>
-          </w:tcPr>
-          <w:p/>
-        </w:tc>
-      </w:tr>
-      <w:tr>
-        <w:tc>
-          <w:tcPr>
-            <w:tcW w:w="5197" w:type="dxa"/>
-          </w:tcPr>
-          <w:p>
-            <w:r>
-              <w:t>Eingabe einer Telefonnummer mit Buchstaben</w:t>
-            </w:r>
-          </w:p>
-        </w:tc>
-        <w:tc>
-          <w:tcPr>
-            <w:tcW w:w="2167" w:type="dxa"/>
-          </w:tcPr>
-          <w:p>
-            <w:r>
-              <w:t>Fehler</w:t>
-            </w:r>
-          </w:p>
-        </w:tc>
-        <w:tc>
-          <w:tcPr>
-            <w:tcW w:w="1924" w:type="dxa"/>
-          </w:tcPr>
-          <w:p/>
-        </w:tc>
-      </w:tr>
-      <w:tr>
-        <w:tc>
-          <w:tcPr>
-            <w:tcW w:w="5197" w:type="dxa"/>
-          </w:tcPr>
-          <w:p>
-            <w:r>
-              <w:t>Eingabe einer Telefonnummer mit Sonderzeichen</w:t>
-            </w:r>
-          </w:p>
-        </w:tc>
-        <w:tc>
-          <w:tcPr>
-            <w:tcW w:w="2167" w:type="dxa"/>
-          </w:tcPr>
-          <w:p>
-            <w:r>
-              <w:t>Fehler</w:t>
-            </w:r>
-          </w:p>
-        </w:tc>
-        <w:tc>
-          <w:tcPr>
-            <w:tcW w:w="1924" w:type="dxa"/>
-          </w:tcPr>
-          <w:p/>
-        </w:tc>
-      </w:tr>
-      <w:tr>
-        <w:tc>
-          <w:tcPr>
-            <w:tcW w:w="5197" w:type="dxa"/>
-          </w:tcPr>
-          <w:p>
-            <w:r>
-              <w:t>Eingabe einer Telefonnummer mit SQL-Query</w:t>
-            </w:r>
-          </w:p>
-        </w:tc>
-        <w:tc>
-          <w:tcPr>
-            <w:tcW w:w="2167" w:type="dxa"/>
-          </w:tcPr>
-          <w:p>
-            <w:r>
-              <w:t>Fehler</w:t>
-            </w:r>
-          </w:p>
-        </w:tc>
-        <w:tc>
-          <w:tcPr>
-            <w:tcW w:w="1924" w:type="dxa"/>
-          </w:tcPr>
-          <w:p/>
-        </w:tc>
-      </w:tr>
-      <w:tr>
-        <w:tc>
-          <w:tcPr>
-            <w:tcW w:w="5197" w:type="dxa"/>
+            <w:shd w:val="clear" w:color="auto" w:fill="FFFF00"/>
+          </w:tcPr>
+          <w:p>
+            <w:r>
+              <w:t>SQL Query wird eingetragen</w:t>
+            </w:r>
+          </w:p>
+        </w:tc>
+      </w:tr>
+      <w:tr>
+        <w:tc>
+          <w:tcPr>
+            <w:tcW w:w="5197" w:type="dxa"/>
+            <w:shd w:val="clear" w:color="auto" w:fill="92D050"/>
           </w:tcPr>
           <w:p>
             <w:r>
@@ -3386,6 +3519,7 @@
         <w:tc>
           <w:tcPr>
             <w:tcW w:w="2167" w:type="dxa"/>
+            <w:shd w:val="clear" w:color="auto" w:fill="92D050"/>
           </w:tcPr>
           <w:p>
             <w:r>
@@ -3396,14 +3530,20 @@
         <w:tc>
           <w:tcPr>
             <w:tcW w:w="1924" w:type="dxa"/>
-          </w:tcPr>
-          <w:p/>
-        </w:tc>
-      </w:tr>
-      <w:tr>
-        <w:tc>
-          <w:tcPr>
-            <w:tcW w:w="5197" w:type="dxa"/>
+            <w:shd w:val="clear" w:color="auto" w:fill="92D050"/>
+          </w:tcPr>
+          <w:p>
+            <w:r>
+              <w:t>Person wird als Betreuer gespeichert</w:t>
+            </w:r>
+          </w:p>
+        </w:tc>
+      </w:tr>
+      <w:tr>
+        <w:tc>
+          <w:tcPr>
+            <w:tcW w:w="5197" w:type="dxa"/>
+            <w:shd w:val="clear" w:color="auto" w:fill="92D050"/>
           </w:tcPr>
           <w:p>
             <w:r>
@@ -3414,6 +3554,7 @@
         <w:tc>
           <w:tcPr>
             <w:tcW w:w="2167" w:type="dxa"/>
+            <w:shd w:val="clear" w:color="auto" w:fill="92D050"/>
           </w:tcPr>
           <w:p>
             <w:r>
@@ -3424,14 +3565,20 @@
         <w:tc>
           <w:tcPr>
             <w:tcW w:w="1924" w:type="dxa"/>
-          </w:tcPr>
-          <w:p/>
-        </w:tc>
-      </w:tr>
-      <w:tr>
-        <w:tc>
-          <w:tcPr>
-            <w:tcW w:w="5197" w:type="dxa"/>
+            <w:shd w:val="clear" w:color="auto" w:fill="92D050"/>
+          </w:tcPr>
+          <w:p>
+            <w:r>
+              <w:t>Person wird nicht als Betreuer gespeichert</w:t>
+            </w:r>
+          </w:p>
+        </w:tc>
+      </w:tr>
+      <w:tr>
+        <w:tc>
+          <w:tcPr>
+            <w:tcW w:w="5197" w:type="dxa"/>
+            <w:shd w:val="clear" w:color="auto" w:fill="92D050"/>
           </w:tcPr>
           <w:p>
             <w:r>
@@ -3442,6 +3589,7 @@
         <w:tc>
           <w:tcPr>
             <w:tcW w:w="2167" w:type="dxa"/>
+            <w:shd w:val="clear" w:color="auto" w:fill="92D050"/>
           </w:tcPr>
           <w:p>
             <w:r>
@@ -3452,8 +3600,13 @@
         <w:tc>
           <w:tcPr>
             <w:tcW w:w="1924" w:type="dxa"/>
-          </w:tcPr>
-          <w:p/>
+            <w:shd w:val="clear" w:color="auto" w:fill="92D050"/>
+          </w:tcPr>
+          <w:p>
+            <w:r>
+              <w:t>Person wird in Datenbank gespeichert</w:t>
+            </w:r>
+          </w:p>
         </w:tc>
       </w:tr>
     </w:tbl>
@@ -3636,6 +3789,7 @@
           </w:tcPr>
           <w:p>
             <w:r>
+              <w:lastRenderedPageBreak/>
               <w:t>Klick auf Combobox Turnier</w:t>
             </w:r>
           </w:p>
@@ -3897,7 +4051,6 @@
           </w:tcPr>
           <w:p>
             <w:r>
-              <w:lastRenderedPageBreak/>
               <w:t>Eingabe eines Spielorts mit max. 50 Buchstaben</w:t>
             </w:r>
           </w:p>
@@ -4462,6 +4615,7 @@
           </w:tcPr>
           <w:p>
             <w:r>
+              <w:lastRenderedPageBreak/>
               <w:t>Eingabe einer Mannschaft  mit max. 50 Buchstaben und Zahlen</w:t>
             </w:r>
           </w:p>
@@ -4743,626 +4897,626 @@
           </w:tcPr>
           <w:p>
             <w:r>
+              <w:t>Eingabe einer Trainingsart  mit max. 50 Buchstaben und Zahlen</w:t>
+            </w:r>
+          </w:p>
+        </w:tc>
+        <w:tc>
+          <w:tcPr>
+            <w:tcW w:w="2167" w:type="dxa"/>
+          </w:tcPr>
+          <w:p>
+            <w:r>
+              <w:t>Warnung</w:t>
+            </w:r>
+          </w:p>
+        </w:tc>
+        <w:tc>
+          <w:tcPr>
+            <w:tcW w:w="1924" w:type="dxa"/>
+          </w:tcPr>
+          <w:p/>
+        </w:tc>
+      </w:tr>
+      <w:tr>
+        <w:tc>
+          <w:tcPr>
+            <w:tcW w:w="5197" w:type="dxa"/>
+          </w:tcPr>
+          <w:p>
+            <w:r>
+              <w:t>Eingabe einer Trainingsart mit max. 50 Buchstaben und Zahlen und Sonderzeichen</w:t>
+            </w:r>
+          </w:p>
+        </w:tc>
+        <w:tc>
+          <w:tcPr>
+            <w:tcW w:w="2167" w:type="dxa"/>
+          </w:tcPr>
+          <w:p>
+            <w:r>
+              <w:t>Fehler</w:t>
+            </w:r>
+          </w:p>
+        </w:tc>
+        <w:tc>
+          <w:tcPr>
+            <w:tcW w:w="1924" w:type="dxa"/>
+          </w:tcPr>
+          <w:p/>
+        </w:tc>
+      </w:tr>
+      <w:tr>
+        <w:tc>
+          <w:tcPr>
+            <w:tcW w:w="5197" w:type="dxa"/>
+          </w:tcPr>
+          <w:p>
+            <w:r>
+              <w:t>Eingabe einer  Trainingsart mit SQL-Query</w:t>
+            </w:r>
+          </w:p>
+        </w:tc>
+        <w:tc>
+          <w:tcPr>
+            <w:tcW w:w="2167" w:type="dxa"/>
+          </w:tcPr>
+          <w:p>
+            <w:r>
+              <w:t>Fehler</w:t>
+            </w:r>
+          </w:p>
+        </w:tc>
+        <w:tc>
+          <w:tcPr>
+            <w:tcW w:w="1924" w:type="dxa"/>
+          </w:tcPr>
+          <w:p/>
+        </w:tc>
+      </w:tr>
+      <w:tr>
+        <w:tc>
+          <w:tcPr>
+            <w:tcW w:w="5197" w:type="dxa"/>
+          </w:tcPr>
+          <w:p>
+            <w:r>
+              <w:t>Eingabe eines Orts mit max. 16 Buchstaben und Zahlen</w:t>
+            </w:r>
+          </w:p>
+        </w:tc>
+        <w:tc>
+          <w:tcPr>
+            <w:tcW w:w="2167" w:type="dxa"/>
+          </w:tcPr>
+          <w:p>
+            <w:r>
+              <w:t>Warnung</w:t>
+            </w:r>
+          </w:p>
+        </w:tc>
+        <w:tc>
+          <w:tcPr>
+            <w:tcW w:w="1924" w:type="dxa"/>
+          </w:tcPr>
+          <w:p/>
+        </w:tc>
+      </w:tr>
+      <w:tr>
+        <w:tc>
+          <w:tcPr>
+            <w:tcW w:w="5197" w:type="dxa"/>
+          </w:tcPr>
+          <w:p>
+            <w:r>
+              <w:t>Eingabe eines Orts mit max. 16 Buchstaben und Zahlen und Sonderzeichen</w:t>
+            </w:r>
+          </w:p>
+        </w:tc>
+        <w:tc>
+          <w:tcPr>
+            <w:tcW w:w="2167" w:type="dxa"/>
+          </w:tcPr>
+          <w:p>
+            <w:r>
+              <w:t>Fehler</w:t>
+            </w:r>
+          </w:p>
+        </w:tc>
+        <w:tc>
+          <w:tcPr>
+            <w:tcW w:w="1924" w:type="dxa"/>
+          </w:tcPr>
+          <w:p/>
+        </w:tc>
+      </w:tr>
+      <w:tr>
+        <w:tc>
+          <w:tcPr>
+            <w:tcW w:w="5197" w:type="dxa"/>
+          </w:tcPr>
+          <w:p>
+            <w:r>
+              <w:t>Eingabe eines Orts mit max. 50 Buchstaben</w:t>
+            </w:r>
+          </w:p>
+        </w:tc>
+        <w:tc>
+          <w:tcPr>
+            <w:tcW w:w="2167" w:type="dxa"/>
+          </w:tcPr>
+          <w:p>
+            <w:r>
+              <w:t>Warnung</w:t>
+            </w:r>
+          </w:p>
+        </w:tc>
+        <w:tc>
+          <w:tcPr>
+            <w:tcW w:w="1924" w:type="dxa"/>
+          </w:tcPr>
+          <w:p/>
+        </w:tc>
+      </w:tr>
+      <w:tr>
+        <w:tc>
+          <w:tcPr>
+            <w:tcW w:w="5197" w:type="dxa"/>
+          </w:tcPr>
+          <w:p>
+            <w:r>
+              <w:t xml:space="preserve">Eingabe eines Orts </w:t>
+            </w:r>
+            <w:r>
+              <w:t>mit max. 50 Buchstaben und Zahlen</w:t>
+            </w:r>
+          </w:p>
+        </w:tc>
+        <w:tc>
+          <w:tcPr>
+            <w:tcW w:w="2167" w:type="dxa"/>
+          </w:tcPr>
+          <w:p>
+            <w:r>
+              <w:t>Warnung</w:t>
+            </w:r>
+          </w:p>
+        </w:tc>
+        <w:tc>
+          <w:tcPr>
+            <w:tcW w:w="1924" w:type="dxa"/>
+          </w:tcPr>
+          <w:p/>
+        </w:tc>
+      </w:tr>
+      <w:tr>
+        <w:tc>
+          <w:tcPr>
+            <w:tcW w:w="5197" w:type="dxa"/>
+          </w:tcPr>
+          <w:p>
+            <w:r>
+              <w:t>Eingabe eines Orts mit max. 50 Buchstaben und Zahlen und Sonderzeichen</w:t>
+            </w:r>
+          </w:p>
+        </w:tc>
+        <w:tc>
+          <w:tcPr>
+            <w:tcW w:w="2167" w:type="dxa"/>
+          </w:tcPr>
+          <w:p>
+            <w:r>
+              <w:t>Fehler</w:t>
+            </w:r>
+          </w:p>
+        </w:tc>
+        <w:tc>
+          <w:tcPr>
+            <w:tcW w:w="1924" w:type="dxa"/>
+          </w:tcPr>
+          <w:p/>
+        </w:tc>
+      </w:tr>
+      <w:tr>
+        <w:tc>
+          <w:tcPr>
+            <w:tcW w:w="5197" w:type="dxa"/>
+          </w:tcPr>
+          <w:p>
+            <w:r>
+              <w:t>Eingabe eines Orts mit SQL-Query</w:t>
+            </w:r>
+          </w:p>
+        </w:tc>
+        <w:tc>
+          <w:tcPr>
+            <w:tcW w:w="2167" w:type="dxa"/>
+          </w:tcPr>
+          <w:p>
+            <w:r>
+              <w:t>Fehler</w:t>
+            </w:r>
+          </w:p>
+        </w:tc>
+        <w:tc>
+          <w:tcPr>
+            <w:tcW w:w="1924" w:type="dxa"/>
+          </w:tcPr>
+          <w:p/>
+        </w:tc>
+      </w:tr>
+      <w:tr>
+        <w:tc>
+          <w:tcPr>
+            <w:tcW w:w="5197" w:type="dxa"/>
+          </w:tcPr>
+          <w:p>
+            <w:r>
+              <w:t>Klick auf Combobox Trainer</w:t>
+            </w:r>
+          </w:p>
+        </w:tc>
+        <w:tc>
+          <w:tcPr>
+            <w:tcW w:w="2167" w:type="dxa"/>
+          </w:tcPr>
+          <w:p>
+            <w:r>
+              <w:t>Anzeige aller Trainer</w:t>
+            </w:r>
+          </w:p>
+        </w:tc>
+        <w:tc>
+          <w:tcPr>
+            <w:tcW w:w="1924" w:type="dxa"/>
+          </w:tcPr>
+          <w:p/>
+        </w:tc>
+      </w:tr>
+      <w:tr>
+        <w:tc>
+          <w:tcPr>
+            <w:tcW w:w="5197" w:type="dxa"/>
+          </w:tcPr>
+          <w:p>
+            <w:r>
+              <w:t>Auswahl eines Trainers</w:t>
+            </w:r>
+          </w:p>
+        </w:tc>
+        <w:tc>
+          <w:tcPr>
+            <w:tcW w:w="2167" w:type="dxa"/>
+          </w:tcPr>
+          <w:p>
+            <w:r>
+              <w:t>Trainer wird eingetragen</w:t>
+            </w:r>
+          </w:p>
+        </w:tc>
+        <w:tc>
+          <w:tcPr>
+            <w:tcW w:w="1924" w:type="dxa"/>
+          </w:tcPr>
+          <w:p/>
+        </w:tc>
+      </w:tr>
+      <w:tr>
+        <w:tc>
+          <w:tcPr>
+            <w:tcW w:w="5197" w:type="dxa"/>
+          </w:tcPr>
+          <w:p>
+            <w:r>
+              <w:t>Klick auf Combobox Trainingsgruppe</w:t>
+            </w:r>
+          </w:p>
+        </w:tc>
+        <w:tc>
+          <w:tcPr>
+            <w:tcW w:w="2167" w:type="dxa"/>
+          </w:tcPr>
+          <w:p>
+            <w:r>
+              <w:t>Anzeige aller Trainingsgruppen</w:t>
+            </w:r>
+          </w:p>
+        </w:tc>
+        <w:tc>
+          <w:tcPr>
+            <w:tcW w:w="1924" w:type="dxa"/>
+          </w:tcPr>
+          <w:p/>
+        </w:tc>
+      </w:tr>
+      <w:tr>
+        <w:tc>
+          <w:tcPr>
+            <w:tcW w:w="5197" w:type="dxa"/>
+          </w:tcPr>
+          <w:p>
+            <w:r>
+              <w:t>Auswahl einer Trainingsgruppe</w:t>
+            </w:r>
+          </w:p>
+        </w:tc>
+        <w:tc>
+          <w:tcPr>
+            <w:tcW w:w="2167" w:type="dxa"/>
+          </w:tcPr>
+          <w:p>
+            <w:r>
+              <w:t>Trainingsgruppe wird eingetragen</w:t>
+            </w:r>
+          </w:p>
+        </w:tc>
+        <w:tc>
+          <w:tcPr>
+            <w:tcW w:w="1924" w:type="dxa"/>
+          </w:tcPr>
+          <w:p/>
+        </w:tc>
+      </w:tr>
+      <w:tr>
+        <w:tc>
+          <w:tcPr>
+            <w:tcW w:w="5197" w:type="dxa"/>
+          </w:tcPr>
+          <w:p>
+            <w:r>
+              <w:t>Eingabe eines gültigen Datums im Format TTMMJJJJ</w:t>
+            </w:r>
+          </w:p>
+        </w:tc>
+        <w:tc>
+          <w:tcPr>
+            <w:tcW w:w="2167" w:type="dxa"/>
+          </w:tcPr>
+          <w:p>
+            <w:r>
+              <w:t>Geburtsdatum wird eingetragen</w:t>
+            </w:r>
+          </w:p>
+        </w:tc>
+        <w:tc>
+          <w:tcPr>
+            <w:tcW w:w="1924" w:type="dxa"/>
+          </w:tcPr>
+          <w:p/>
+        </w:tc>
+      </w:tr>
+      <w:tr>
+        <w:tc>
+          <w:tcPr>
+            <w:tcW w:w="5197" w:type="dxa"/>
+          </w:tcPr>
+          <w:p>
+            <w:r>
+              <w:t>Eingabe eines gültigen Datums im Format MMTTJJJJ</w:t>
+            </w:r>
+          </w:p>
+        </w:tc>
+        <w:tc>
+          <w:tcPr>
+            <w:tcW w:w="2167" w:type="dxa"/>
+          </w:tcPr>
+          <w:p>
+            <w:r>
+              <w:t>Fehler</w:t>
+            </w:r>
+          </w:p>
+        </w:tc>
+        <w:tc>
+          <w:tcPr>
+            <w:tcW w:w="1924" w:type="dxa"/>
+          </w:tcPr>
+          <w:p/>
+        </w:tc>
+      </w:tr>
+      <w:tr>
+        <w:tc>
+          <w:tcPr>
+            <w:tcW w:w="5197" w:type="dxa"/>
+          </w:tcPr>
+          <w:p>
+            <w:r>
+              <w:t>Eingabe eines ungültigen Datums im Format TTMMJJJJ</w:t>
+            </w:r>
+          </w:p>
+        </w:tc>
+        <w:tc>
+          <w:tcPr>
+            <w:tcW w:w="2167" w:type="dxa"/>
+          </w:tcPr>
+          <w:p>
+            <w:r>
+              <w:t>Fehler</w:t>
+            </w:r>
+          </w:p>
+        </w:tc>
+        <w:tc>
+          <w:tcPr>
+            <w:tcW w:w="1924" w:type="dxa"/>
+          </w:tcPr>
+          <w:p/>
+        </w:tc>
+      </w:tr>
+      <w:tr>
+        <w:tc>
+          <w:tcPr>
+            <w:tcW w:w="5197" w:type="dxa"/>
+          </w:tcPr>
+          <w:p>
+            <w:r>
+              <w:t>Eingabe eines ungültigen Datums im Format MMTTJJJJ</w:t>
+            </w:r>
+          </w:p>
+        </w:tc>
+        <w:tc>
+          <w:tcPr>
+            <w:tcW w:w="2167" w:type="dxa"/>
+          </w:tcPr>
+          <w:p>
+            <w:r>
+              <w:t>Fehler</w:t>
+            </w:r>
+          </w:p>
+        </w:tc>
+        <w:tc>
+          <w:tcPr>
+            <w:tcW w:w="1924" w:type="dxa"/>
+          </w:tcPr>
+          <w:p/>
+        </w:tc>
+      </w:tr>
+      <w:tr>
+        <w:tc>
+          <w:tcPr>
+            <w:tcW w:w="5197" w:type="dxa"/>
+          </w:tcPr>
+          <w:p>
+            <w:r>
+              <w:t>Eingabe eines ungültigen Datums mit Buchstaben</w:t>
+            </w:r>
+          </w:p>
+        </w:tc>
+        <w:tc>
+          <w:tcPr>
+            <w:tcW w:w="2167" w:type="dxa"/>
+          </w:tcPr>
+          <w:p>
+            <w:r>
+              <w:t>Fehler</w:t>
+            </w:r>
+          </w:p>
+        </w:tc>
+        <w:tc>
+          <w:tcPr>
+            <w:tcW w:w="1924" w:type="dxa"/>
+          </w:tcPr>
+          <w:p/>
+        </w:tc>
+      </w:tr>
+      <w:tr>
+        <w:tc>
+          <w:tcPr>
+            <w:tcW w:w="5197" w:type="dxa"/>
+          </w:tcPr>
+          <w:p>
+            <w:r>
+              <w:t>Eingabe eines ungültigen Datums mit Sonderzeichen</w:t>
+            </w:r>
+          </w:p>
+        </w:tc>
+        <w:tc>
+          <w:tcPr>
+            <w:tcW w:w="2167" w:type="dxa"/>
+          </w:tcPr>
+          <w:p>
+            <w:r>
+              <w:t>Fehler</w:t>
+            </w:r>
+          </w:p>
+        </w:tc>
+        <w:tc>
+          <w:tcPr>
+            <w:tcW w:w="1924" w:type="dxa"/>
+          </w:tcPr>
+          <w:p/>
+        </w:tc>
+      </w:tr>
+      <w:tr>
+        <w:tc>
+          <w:tcPr>
+            <w:tcW w:w="5197" w:type="dxa"/>
+          </w:tcPr>
+          <w:p>
+            <w:r>
+              <w:t>Eingabe eines gültigen Datums im Format TTMMJJJJ nach 2009</w:t>
+            </w:r>
+          </w:p>
+        </w:tc>
+        <w:tc>
+          <w:tcPr>
+            <w:tcW w:w="2167" w:type="dxa"/>
+          </w:tcPr>
+          <w:p>
+            <w:r>
+              <w:t>Warnung</w:t>
+            </w:r>
+          </w:p>
+        </w:tc>
+        <w:tc>
+          <w:tcPr>
+            <w:tcW w:w="1924" w:type="dxa"/>
+          </w:tcPr>
+          <w:p/>
+        </w:tc>
+      </w:tr>
+      <w:tr>
+        <w:tc>
+          <w:tcPr>
+            <w:tcW w:w="5197" w:type="dxa"/>
+          </w:tcPr>
+          <w:p>
+            <w:r>
+              <w:t>Eingabe eines gültigen Datums im Format TTMMJJJJ vor 1930</w:t>
+            </w:r>
+          </w:p>
+        </w:tc>
+        <w:tc>
+          <w:tcPr>
+            <w:tcW w:w="2167" w:type="dxa"/>
+          </w:tcPr>
+          <w:p>
+            <w:r>
+              <w:t>Warnung</w:t>
+            </w:r>
+          </w:p>
+        </w:tc>
+        <w:tc>
+          <w:tcPr>
+            <w:tcW w:w="1924" w:type="dxa"/>
+          </w:tcPr>
+          <w:p/>
+        </w:tc>
+      </w:tr>
+      <w:tr>
+        <w:tc>
+          <w:tcPr>
+            <w:tcW w:w="5197" w:type="dxa"/>
+          </w:tcPr>
+          <w:p>
+            <w:r>
+              <w:t>Zeit zwischen 0:00 und 23:59 eingeben</w:t>
+            </w:r>
+          </w:p>
+        </w:tc>
+        <w:tc>
+          <w:tcPr>
+            <w:tcW w:w="2167" w:type="dxa"/>
+          </w:tcPr>
+          <w:p>
+            <w:r>
+              <w:t>Neue Zeit angezeigt</w:t>
+            </w:r>
+          </w:p>
+        </w:tc>
+        <w:tc>
+          <w:tcPr>
+            <w:tcW w:w="1924" w:type="dxa"/>
+          </w:tcPr>
+          <w:p/>
+        </w:tc>
+      </w:tr>
+      <w:tr>
+        <w:tc>
+          <w:tcPr>
+            <w:tcW w:w="5197" w:type="dxa"/>
+          </w:tcPr>
+          <w:p>
+            <w:r>
               <w:lastRenderedPageBreak/>
-              <w:t>Eingabe einer Trainingsart  mit max. 50 Buchstaben und Zahlen</w:t>
-            </w:r>
-          </w:p>
-        </w:tc>
-        <w:tc>
-          <w:tcPr>
-            <w:tcW w:w="2167" w:type="dxa"/>
-          </w:tcPr>
-          <w:p>
-            <w:r>
-              <w:t>Warnung</w:t>
-            </w:r>
-          </w:p>
-        </w:tc>
-        <w:tc>
-          <w:tcPr>
-            <w:tcW w:w="1924" w:type="dxa"/>
-          </w:tcPr>
-          <w:p/>
-        </w:tc>
-      </w:tr>
-      <w:tr>
-        <w:tc>
-          <w:tcPr>
-            <w:tcW w:w="5197" w:type="dxa"/>
-          </w:tcPr>
-          <w:p>
-            <w:r>
-              <w:t>Eingabe einer Trainingsart mit max. 50 Buchstaben und Zahlen und Sonderzeichen</w:t>
-            </w:r>
-          </w:p>
-        </w:tc>
-        <w:tc>
-          <w:tcPr>
-            <w:tcW w:w="2167" w:type="dxa"/>
-          </w:tcPr>
-          <w:p>
-            <w:r>
-              <w:t>Fehler</w:t>
-            </w:r>
-          </w:p>
-        </w:tc>
-        <w:tc>
-          <w:tcPr>
-            <w:tcW w:w="1924" w:type="dxa"/>
-          </w:tcPr>
-          <w:p/>
-        </w:tc>
-      </w:tr>
-      <w:tr>
-        <w:tc>
-          <w:tcPr>
-            <w:tcW w:w="5197" w:type="dxa"/>
-          </w:tcPr>
-          <w:p>
-            <w:r>
-              <w:t>Eingabe einer  Trainingsart mit SQL-Query</w:t>
-            </w:r>
-          </w:p>
-        </w:tc>
-        <w:tc>
-          <w:tcPr>
-            <w:tcW w:w="2167" w:type="dxa"/>
-          </w:tcPr>
-          <w:p>
-            <w:r>
-              <w:t>Fehler</w:t>
-            </w:r>
-          </w:p>
-        </w:tc>
-        <w:tc>
-          <w:tcPr>
-            <w:tcW w:w="1924" w:type="dxa"/>
-          </w:tcPr>
-          <w:p/>
-        </w:tc>
-      </w:tr>
-      <w:tr>
-        <w:tc>
-          <w:tcPr>
-            <w:tcW w:w="5197" w:type="dxa"/>
-          </w:tcPr>
-          <w:p>
-            <w:r>
-              <w:t>Eingabe eines Orts mit max. 16 Buchstaben und Zahlen</w:t>
-            </w:r>
-          </w:p>
-        </w:tc>
-        <w:tc>
-          <w:tcPr>
-            <w:tcW w:w="2167" w:type="dxa"/>
-          </w:tcPr>
-          <w:p>
-            <w:r>
-              <w:t>Warnung</w:t>
-            </w:r>
-          </w:p>
-        </w:tc>
-        <w:tc>
-          <w:tcPr>
-            <w:tcW w:w="1924" w:type="dxa"/>
-          </w:tcPr>
-          <w:p/>
-        </w:tc>
-      </w:tr>
-      <w:tr>
-        <w:tc>
-          <w:tcPr>
-            <w:tcW w:w="5197" w:type="dxa"/>
-          </w:tcPr>
-          <w:p>
-            <w:r>
-              <w:t>Eingabe eines Orts mit max. 16 Buchstaben und Zahlen und Sonderzeichen</w:t>
-            </w:r>
-          </w:p>
-        </w:tc>
-        <w:tc>
-          <w:tcPr>
-            <w:tcW w:w="2167" w:type="dxa"/>
-          </w:tcPr>
-          <w:p>
-            <w:r>
-              <w:t>Fehler</w:t>
-            </w:r>
-          </w:p>
-        </w:tc>
-        <w:tc>
-          <w:tcPr>
-            <w:tcW w:w="1924" w:type="dxa"/>
-          </w:tcPr>
-          <w:p/>
-        </w:tc>
-      </w:tr>
-      <w:tr>
-        <w:tc>
-          <w:tcPr>
-            <w:tcW w:w="5197" w:type="dxa"/>
-          </w:tcPr>
-          <w:p>
-            <w:r>
-              <w:t>Eingabe eines Orts mit max. 50 Buchstaben</w:t>
-            </w:r>
-          </w:p>
-        </w:tc>
-        <w:tc>
-          <w:tcPr>
-            <w:tcW w:w="2167" w:type="dxa"/>
-          </w:tcPr>
-          <w:p>
-            <w:r>
-              <w:t>Warnung</w:t>
-            </w:r>
-          </w:p>
-        </w:tc>
-        <w:tc>
-          <w:tcPr>
-            <w:tcW w:w="1924" w:type="dxa"/>
-          </w:tcPr>
-          <w:p/>
-        </w:tc>
-      </w:tr>
-      <w:tr>
-        <w:tc>
-          <w:tcPr>
-            <w:tcW w:w="5197" w:type="dxa"/>
-          </w:tcPr>
-          <w:p>
-            <w:r>
-              <w:t xml:space="preserve">Eingabe eines Orts </w:t>
-            </w:r>
-            <w:r>
-              <w:t>mit max. 50 Buchstaben und Zahlen</w:t>
-            </w:r>
-          </w:p>
-        </w:tc>
-        <w:tc>
-          <w:tcPr>
-            <w:tcW w:w="2167" w:type="dxa"/>
-          </w:tcPr>
-          <w:p>
-            <w:r>
-              <w:t>Warnung</w:t>
-            </w:r>
-          </w:p>
-        </w:tc>
-        <w:tc>
-          <w:tcPr>
-            <w:tcW w:w="1924" w:type="dxa"/>
-          </w:tcPr>
-          <w:p/>
-        </w:tc>
-      </w:tr>
-      <w:tr>
-        <w:tc>
-          <w:tcPr>
-            <w:tcW w:w="5197" w:type="dxa"/>
-          </w:tcPr>
-          <w:p>
-            <w:r>
-              <w:t>Eingabe eines Orts mit max. 50 Buchstaben und Zahlen und Sonderzeichen</w:t>
-            </w:r>
-          </w:p>
-        </w:tc>
-        <w:tc>
-          <w:tcPr>
-            <w:tcW w:w="2167" w:type="dxa"/>
-          </w:tcPr>
-          <w:p>
-            <w:r>
-              <w:t>Fehler</w:t>
-            </w:r>
-          </w:p>
-        </w:tc>
-        <w:tc>
-          <w:tcPr>
-            <w:tcW w:w="1924" w:type="dxa"/>
-          </w:tcPr>
-          <w:p/>
-        </w:tc>
-      </w:tr>
-      <w:tr>
-        <w:tc>
-          <w:tcPr>
-            <w:tcW w:w="5197" w:type="dxa"/>
-          </w:tcPr>
-          <w:p>
-            <w:r>
-              <w:t>Eingabe eines Orts mit SQL-Query</w:t>
-            </w:r>
-          </w:p>
-        </w:tc>
-        <w:tc>
-          <w:tcPr>
-            <w:tcW w:w="2167" w:type="dxa"/>
-          </w:tcPr>
-          <w:p>
-            <w:r>
-              <w:t>Fehler</w:t>
-            </w:r>
-          </w:p>
-        </w:tc>
-        <w:tc>
-          <w:tcPr>
-            <w:tcW w:w="1924" w:type="dxa"/>
-          </w:tcPr>
-          <w:p/>
-        </w:tc>
-      </w:tr>
-      <w:tr>
-        <w:tc>
-          <w:tcPr>
-            <w:tcW w:w="5197" w:type="dxa"/>
-          </w:tcPr>
-          <w:p>
-            <w:r>
-              <w:t>Klick auf Combobox Trainer</w:t>
-            </w:r>
-          </w:p>
-        </w:tc>
-        <w:tc>
-          <w:tcPr>
-            <w:tcW w:w="2167" w:type="dxa"/>
-          </w:tcPr>
-          <w:p>
-            <w:r>
-              <w:t>Anzeige aller Trainer</w:t>
-            </w:r>
-          </w:p>
-        </w:tc>
-        <w:tc>
-          <w:tcPr>
-            <w:tcW w:w="1924" w:type="dxa"/>
-          </w:tcPr>
-          <w:p/>
-        </w:tc>
-      </w:tr>
-      <w:tr>
-        <w:tc>
-          <w:tcPr>
-            <w:tcW w:w="5197" w:type="dxa"/>
-          </w:tcPr>
-          <w:p>
-            <w:r>
-              <w:t>Auswahl eines Trainers</w:t>
-            </w:r>
-          </w:p>
-        </w:tc>
-        <w:tc>
-          <w:tcPr>
-            <w:tcW w:w="2167" w:type="dxa"/>
-          </w:tcPr>
-          <w:p>
-            <w:r>
-              <w:t>Trainer wird eingetragen</w:t>
-            </w:r>
-          </w:p>
-        </w:tc>
-        <w:tc>
-          <w:tcPr>
-            <w:tcW w:w="1924" w:type="dxa"/>
-          </w:tcPr>
-          <w:p/>
-        </w:tc>
-      </w:tr>
-      <w:tr>
-        <w:tc>
-          <w:tcPr>
-            <w:tcW w:w="5197" w:type="dxa"/>
-          </w:tcPr>
-          <w:p>
-            <w:r>
-              <w:t>Klick auf Combobox Trainingsgruppe</w:t>
-            </w:r>
-          </w:p>
-        </w:tc>
-        <w:tc>
-          <w:tcPr>
-            <w:tcW w:w="2167" w:type="dxa"/>
-          </w:tcPr>
-          <w:p>
-            <w:r>
-              <w:t>Anzeige aller Trainingsgruppen</w:t>
-            </w:r>
-          </w:p>
-        </w:tc>
-        <w:tc>
-          <w:tcPr>
-            <w:tcW w:w="1924" w:type="dxa"/>
-          </w:tcPr>
-          <w:p/>
-        </w:tc>
-      </w:tr>
-      <w:tr>
-        <w:tc>
-          <w:tcPr>
-            <w:tcW w:w="5197" w:type="dxa"/>
-          </w:tcPr>
-          <w:p>
-            <w:r>
-              <w:t>Auswahl einer Trainingsgruppe</w:t>
-            </w:r>
-          </w:p>
-        </w:tc>
-        <w:tc>
-          <w:tcPr>
-            <w:tcW w:w="2167" w:type="dxa"/>
-          </w:tcPr>
-          <w:p>
-            <w:r>
-              <w:t>Trainingsgruppe wird eingetragen</w:t>
-            </w:r>
-          </w:p>
-        </w:tc>
-        <w:tc>
-          <w:tcPr>
-            <w:tcW w:w="1924" w:type="dxa"/>
-          </w:tcPr>
-          <w:p/>
-        </w:tc>
-      </w:tr>
-      <w:tr>
-        <w:tc>
-          <w:tcPr>
-            <w:tcW w:w="5197" w:type="dxa"/>
-          </w:tcPr>
-          <w:p>
-            <w:r>
-              <w:t>Eingabe eines gültigen Datums im Format TTMMJJJJ</w:t>
-            </w:r>
-          </w:p>
-        </w:tc>
-        <w:tc>
-          <w:tcPr>
-            <w:tcW w:w="2167" w:type="dxa"/>
-          </w:tcPr>
-          <w:p>
-            <w:r>
-              <w:t>Geburtsdatum wird eingetragen</w:t>
-            </w:r>
-          </w:p>
-        </w:tc>
-        <w:tc>
-          <w:tcPr>
-            <w:tcW w:w="1924" w:type="dxa"/>
-          </w:tcPr>
-          <w:p/>
-        </w:tc>
-      </w:tr>
-      <w:tr>
-        <w:tc>
-          <w:tcPr>
-            <w:tcW w:w="5197" w:type="dxa"/>
-          </w:tcPr>
-          <w:p>
-            <w:r>
-              <w:t>Eingabe eines gültigen Datums im Format MMTTJJJJ</w:t>
-            </w:r>
-          </w:p>
-        </w:tc>
-        <w:tc>
-          <w:tcPr>
-            <w:tcW w:w="2167" w:type="dxa"/>
-          </w:tcPr>
-          <w:p>
-            <w:r>
-              <w:t>Fehler</w:t>
-            </w:r>
-          </w:p>
-        </w:tc>
-        <w:tc>
-          <w:tcPr>
-            <w:tcW w:w="1924" w:type="dxa"/>
-          </w:tcPr>
-          <w:p/>
-        </w:tc>
-      </w:tr>
-      <w:tr>
-        <w:tc>
-          <w:tcPr>
-            <w:tcW w:w="5197" w:type="dxa"/>
-          </w:tcPr>
-          <w:p>
-            <w:r>
-              <w:t>Eingabe eines ungültigen Datums im Format TTMMJJJJ</w:t>
-            </w:r>
-          </w:p>
-        </w:tc>
-        <w:tc>
-          <w:tcPr>
-            <w:tcW w:w="2167" w:type="dxa"/>
-          </w:tcPr>
-          <w:p>
-            <w:r>
-              <w:t>Fehler</w:t>
-            </w:r>
-          </w:p>
-        </w:tc>
-        <w:tc>
-          <w:tcPr>
-            <w:tcW w:w="1924" w:type="dxa"/>
-          </w:tcPr>
-          <w:p/>
-        </w:tc>
-      </w:tr>
-      <w:tr>
-        <w:tc>
-          <w:tcPr>
-            <w:tcW w:w="5197" w:type="dxa"/>
-          </w:tcPr>
-          <w:p>
-            <w:r>
-              <w:t>Eingabe eines ungültigen Datums im Format MMTTJJJJ</w:t>
-            </w:r>
-          </w:p>
-        </w:tc>
-        <w:tc>
-          <w:tcPr>
-            <w:tcW w:w="2167" w:type="dxa"/>
-          </w:tcPr>
-          <w:p>
-            <w:r>
-              <w:t>Fehler</w:t>
-            </w:r>
-          </w:p>
-        </w:tc>
-        <w:tc>
-          <w:tcPr>
-            <w:tcW w:w="1924" w:type="dxa"/>
-          </w:tcPr>
-          <w:p/>
-        </w:tc>
-      </w:tr>
-      <w:tr>
-        <w:tc>
-          <w:tcPr>
-            <w:tcW w:w="5197" w:type="dxa"/>
-          </w:tcPr>
-          <w:p>
-            <w:r>
-              <w:t>Eingabe eines ungültigen Datums mit Buchstaben</w:t>
-            </w:r>
-          </w:p>
-        </w:tc>
-        <w:tc>
-          <w:tcPr>
-            <w:tcW w:w="2167" w:type="dxa"/>
-          </w:tcPr>
-          <w:p>
-            <w:r>
-              <w:t>Fehler</w:t>
-            </w:r>
-          </w:p>
-        </w:tc>
-        <w:tc>
-          <w:tcPr>
-            <w:tcW w:w="1924" w:type="dxa"/>
-          </w:tcPr>
-          <w:p/>
-        </w:tc>
-      </w:tr>
-      <w:tr>
-        <w:tc>
-          <w:tcPr>
-            <w:tcW w:w="5197" w:type="dxa"/>
-          </w:tcPr>
-          <w:p>
-            <w:r>
-              <w:t>Eingabe eines ungültigen Datums mit Sonderzeichen</w:t>
-            </w:r>
-          </w:p>
-        </w:tc>
-        <w:tc>
-          <w:tcPr>
-            <w:tcW w:w="2167" w:type="dxa"/>
-          </w:tcPr>
-          <w:p>
-            <w:r>
-              <w:t>Fehler</w:t>
-            </w:r>
-          </w:p>
-        </w:tc>
-        <w:tc>
-          <w:tcPr>
-            <w:tcW w:w="1924" w:type="dxa"/>
-          </w:tcPr>
-          <w:p/>
-        </w:tc>
-      </w:tr>
-      <w:tr>
-        <w:tc>
-          <w:tcPr>
-            <w:tcW w:w="5197" w:type="dxa"/>
-          </w:tcPr>
-          <w:p>
-            <w:r>
-              <w:t>Eingabe eines gültigen Datums im Format TTMMJJJJ nach 2009</w:t>
-            </w:r>
-          </w:p>
-        </w:tc>
-        <w:tc>
-          <w:tcPr>
-            <w:tcW w:w="2167" w:type="dxa"/>
-          </w:tcPr>
-          <w:p>
-            <w:r>
-              <w:t>Warnung</w:t>
-            </w:r>
-          </w:p>
-        </w:tc>
-        <w:tc>
-          <w:tcPr>
-            <w:tcW w:w="1924" w:type="dxa"/>
-          </w:tcPr>
-          <w:p/>
-        </w:tc>
-      </w:tr>
-      <w:tr>
-        <w:tc>
-          <w:tcPr>
-            <w:tcW w:w="5197" w:type="dxa"/>
-          </w:tcPr>
-          <w:p>
-            <w:r>
-              <w:t>Eingabe eines gültigen Datums im Format TTMMJJJJ vor 1930</w:t>
-            </w:r>
-          </w:p>
-        </w:tc>
-        <w:tc>
-          <w:tcPr>
-            <w:tcW w:w="2167" w:type="dxa"/>
-          </w:tcPr>
-          <w:p>
-            <w:r>
-              <w:t>Warnung</w:t>
-            </w:r>
-          </w:p>
-        </w:tc>
-        <w:tc>
-          <w:tcPr>
-            <w:tcW w:w="1924" w:type="dxa"/>
-          </w:tcPr>
-          <w:p/>
-        </w:tc>
-      </w:tr>
-      <w:tr>
-        <w:tc>
-          <w:tcPr>
-            <w:tcW w:w="5197" w:type="dxa"/>
-          </w:tcPr>
-          <w:p>
-            <w:r>
-              <w:t>Zeit zwischen 0:00 und 23:59 eingeben</w:t>
-            </w:r>
-          </w:p>
-        </w:tc>
-        <w:tc>
-          <w:tcPr>
-            <w:tcW w:w="2167" w:type="dxa"/>
-          </w:tcPr>
-          <w:p>
-            <w:r>
-              <w:t>Neue Zeit angezeigt</w:t>
-            </w:r>
-          </w:p>
-        </w:tc>
-        <w:tc>
-          <w:tcPr>
-            <w:tcW w:w="1924" w:type="dxa"/>
-          </w:tcPr>
-          <w:p/>
-        </w:tc>
-      </w:tr>
-      <w:tr>
-        <w:tc>
-          <w:tcPr>
-            <w:tcW w:w="5197" w:type="dxa"/>
-          </w:tcPr>
-          <w:p>
-            <w:r>
               <w:t>25:30 als Zeit eingeben</w:t>
             </w:r>
           </w:p>
@@ -5649,7 +5803,6 @@
           </w:tcPr>
           <w:p>
             <w:r>
-              <w:lastRenderedPageBreak/>
               <w:t>Eingabe einer  Trainingsgruppe mit SQL-Query</w:t>
             </w:r>
           </w:p>
@@ -6018,6 +6171,7 @@
           </w:tcPr>
           <w:p>
             <w:r>
+              <w:lastRenderedPageBreak/>
               <w:t xml:space="preserve">Klick auf Button Speichern </w:t>
             </w:r>
           </w:p>
@@ -6299,7 +6453,6 @@
           </w:tcPr>
           <w:p>
             <w:r>
-              <w:lastRenderedPageBreak/>
               <w:t xml:space="preserve">Klick auf Button Speichern </w:t>
             </w:r>
           </w:p>
@@ -7175,7 +7328,7 @@
 </file>
 
 <file path=customXml/itemProps1.xml><?xml version="1.0" encoding="utf-8"?>
-<ds:datastoreItem xmlns:ds="http://schemas.openxmlformats.org/officeDocument/2006/customXml" ds:itemID="{3CD74630-72C6-4F97-A293-22814AD36F33}">
+<ds:datastoreItem xmlns:ds="http://schemas.openxmlformats.org/officeDocument/2006/customXml" ds:itemID="{36348A8D-7F7A-4449-A43E-450FA0D88B5F}">
   <ds:schemaRefs>
     <ds:schemaRef ds:uri="http://schemas.openxmlformats.org/officeDocument/2006/bibliography"/>
   </ds:schemaRefs>

</xml_diff>